<commit_message>
Update common.css for double bottom line border color
</commit_message>
<xml_diff>
--- a/doc/toStudent(Phase1)/ITP4523M Group Project Phase 1 File List.docx
+++ b/doc/toStudent(Phase1)/ITP4523M Group Project Phase 1 File List.docx
@@ -1,6 +1,6 @@
 
 <file path=word/document.xml><?xml version="1.0" encoding="utf-8"?>
-<w:document xmlns:wpc="http://schemas.microsoft.com/office/word/2010/wordprocessingCanvas" xmlns:cx="http://schemas.microsoft.com/office/drawing/2014/chartex" xmlns:cx1="http://schemas.microsoft.com/office/drawing/2015/9/8/chartex" xmlns:cx2="http://schemas.microsoft.com/office/drawing/2015/10/21/chartex" xmlns:cx3="http://schemas.microsoft.com/office/drawing/2016/5/9/chartex" xmlns:cx4="http://schemas.microsoft.com/office/drawing/2016/5/10/chartex" xmlns:cx5="http://schemas.microsoft.com/office/drawing/2016/5/11/chartex" xmlns:cx6="http://schemas.microsoft.com/office/drawing/2016/5/12/chartex" xmlns:cx7="http://schemas.microsoft.com/office/drawing/2016/5/13/chartex" xmlns:cx8="http://schemas.microsoft.com/office/drawing/2016/5/14/chartex" xmlns:mc="http://schemas.openxmlformats.org/markup-compatibility/2006" xmlns:aink="http://schemas.microsoft.com/office/drawing/2016/ink" xmlns:am3d="http://schemas.microsoft.com/office/drawing/2017/model3d" xmlns:o="urn:schemas-microsoft-com:office:office" xmlns:oel="http://schemas.microsoft.com/office/2019/extlst" xmlns:r="http://schemas.openxmlformats.org/officeDocument/2006/relationships" xmlns:m="http://schemas.openxmlformats.org/officeDocument/2006/math" xmlns:v="urn:schemas-microsoft-com:vml" xmlns:wp14="http://schemas.microsoft.com/office/word/2010/wordprocessingDrawing" xmlns:wp="http://schemas.openxmlformats.org/drawingml/2006/wordprocessingDrawing" xmlns:w10="urn:schemas-microsoft-com:office:word" xmlns:w="http://schemas.openxmlformats.org/wordprocessingml/2006/main" xmlns:w14="http://schemas.microsoft.com/office/word/2010/wordml" xmlns:w15="http://schemas.microsoft.com/office/word/2012/wordml" xmlns:w16cex="http://schemas.microsoft.com/office/word/2018/wordml/cex" xmlns:w16cid="http://schemas.microsoft.com/office/word/2016/wordml/cid" xmlns:w16="http://schemas.microsoft.com/office/word/2018/wordml" xmlns:w16sdtdh="http://schemas.microsoft.com/office/word/2020/wordml/sdtdatahash" xmlns:w16se="http://schemas.microsoft.com/office/word/2015/wordml/symex" xmlns:wpg="http://schemas.microsoft.com/office/word/2010/wordprocessingGroup" xmlns:wpi="http://schemas.microsoft.com/office/word/2010/wordprocessingInk" xmlns:wne="http://schemas.microsoft.com/office/word/2006/wordml" xmlns:wps="http://schemas.microsoft.com/office/word/2010/wordprocessingShape" mc:Ignorable="w14 w15 w16se w16cid w16 w16cex w16sdtdh wp14">
+<w:document xmlns:wpc="http://schemas.microsoft.com/office/word/2010/wordprocessingCanvas" xmlns:cx="http://schemas.microsoft.com/office/drawing/2014/chartex" xmlns:cx1="http://schemas.microsoft.com/office/drawing/2015/9/8/chartex" xmlns:cx2="http://schemas.microsoft.com/office/drawing/2015/10/21/chartex" xmlns:cx3="http://schemas.microsoft.com/office/drawing/2016/5/9/chartex" xmlns:cx4="http://schemas.microsoft.com/office/drawing/2016/5/10/chartex" xmlns:cx5="http://schemas.microsoft.com/office/drawing/2016/5/11/chartex" xmlns:cx6="http://schemas.microsoft.com/office/drawing/2016/5/12/chartex" xmlns:cx7="http://schemas.microsoft.com/office/drawing/2016/5/13/chartex" xmlns:cx8="http://schemas.microsoft.com/office/drawing/2016/5/14/chartex" xmlns:mc="http://schemas.openxmlformats.org/markup-compatibility/2006" xmlns:aink="http://schemas.microsoft.com/office/drawing/2016/ink" xmlns:am3d="http://schemas.microsoft.com/office/drawing/2017/model3d" xmlns:o="urn:schemas-microsoft-com:office:office" xmlns:oel="http://schemas.microsoft.com/office/2019/extlst" xmlns:r="http://schemas.openxmlformats.org/officeDocument/2006/relationships" xmlns:m="http://schemas.openxmlformats.org/officeDocument/2006/math" xmlns:v="urn:schemas-microsoft-com:vml" xmlns:wp14="http://schemas.microsoft.com/office/word/2010/wordprocessingDrawing" xmlns:wp="http://schemas.openxmlformats.org/drawingml/2006/wordprocessingDrawing" xmlns:w10="urn:schemas-microsoft-com:office:word" xmlns:w="http://schemas.openxmlformats.org/wordprocessingml/2006/main" xmlns:w14="http://schemas.microsoft.com/office/word/2010/wordml" xmlns:w15="http://schemas.microsoft.com/office/word/2012/wordml" xmlns:w16cex="http://schemas.microsoft.com/office/word/2018/wordml/cex" xmlns:w16cid="http://schemas.microsoft.com/office/word/2016/wordml/cid" xmlns:w16="http://schemas.microsoft.com/office/word/2018/wordml" xmlns:w16du="http://schemas.microsoft.com/office/word/2023/wordml/word16du" xmlns:w16sdtdh="http://schemas.microsoft.com/office/word/2020/wordml/sdtdatahash" xmlns:w16se="http://schemas.microsoft.com/office/word/2015/wordml/symex" xmlns:wpg="http://schemas.microsoft.com/office/word/2010/wordprocessingGroup" xmlns:wpi="http://schemas.microsoft.com/office/word/2010/wordprocessingInk" xmlns:wne="http://schemas.microsoft.com/office/word/2006/wordml" xmlns:wps="http://schemas.microsoft.com/office/word/2010/wordprocessingShape" mc:Ignorable="w14 w15 w16se w16cid w16 w16cex w16sdtdh w16du wp14">
   <w:body>
     <w:p>
       <w:pPr>
@@ -97,7 +97,7 @@
     </w:p>
     <w:tbl>
       <w:tblPr>
-        <w:tblStyle w:val="TableGrid"/>
+        <w:tblStyle w:val="a7"/>
         <w:tblW w:w="0" w:type="auto"/>
         <w:tblLook w:val="04A0" w:firstRow="1" w:lastRow="0" w:firstColumn="1" w:lastColumn="0" w:noHBand="0" w:noVBand="1"/>
       </w:tblPr>
@@ -417,7 +417,7 @@
     </w:p>
     <w:tbl>
       <w:tblPr>
-        <w:tblStyle w:val="GridTable4-Accent1"/>
+        <w:tblStyle w:val="4-1"/>
         <w:tblW w:w="0" w:type="auto"/>
         <w:tblLook w:val="04A0" w:firstRow="1" w:lastRow="0" w:firstColumn="1" w:lastColumn="0" w:noHBand="0" w:noVBand="1"/>
       </w:tblPr>
@@ -505,7 +505,7 @@
           </w:tcPr>
           <w:p>
             <w:pPr>
-              <w:pStyle w:val="ListParagraph"/>
+              <w:pStyle w:val="a8"/>
               <w:numPr>
                 <w:ilvl w:val="0"/>
                 <w:numId w:val="1"/>
@@ -548,7 +548,7 @@
           </w:tcPr>
           <w:p>
             <w:pPr>
-              <w:pStyle w:val="ListParagraph"/>
+              <w:pStyle w:val="a8"/>
               <w:numPr>
                 <w:ilvl w:val="0"/>
                 <w:numId w:val="1"/>
@@ -594,7 +594,7 @@
           </w:tcPr>
           <w:p>
             <w:pPr>
-              <w:pStyle w:val="ListParagraph"/>
+              <w:pStyle w:val="a8"/>
               <w:numPr>
                 <w:ilvl w:val="0"/>
                 <w:numId w:val="1"/>
@@ -637,7 +637,7 @@
           </w:tcPr>
           <w:p>
             <w:pPr>
-              <w:pStyle w:val="ListParagraph"/>
+              <w:pStyle w:val="a8"/>
               <w:numPr>
                 <w:ilvl w:val="0"/>
                 <w:numId w:val="1"/>
@@ -683,7 +683,7 @@
           </w:tcPr>
           <w:p>
             <w:pPr>
-              <w:pStyle w:val="ListParagraph"/>
+              <w:pStyle w:val="a8"/>
               <w:numPr>
                 <w:ilvl w:val="0"/>
                 <w:numId w:val="1"/>
@@ -726,7 +726,7 @@
           </w:tcPr>
           <w:p>
             <w:pPr>
-              <w:pStyle w:val="ListParagraph"/>
+              <w:pStyle w:val="a8"/>
               <w:numPr>
                 <w:ilvl w:val="0"/>
                 <w:numId w:val="1"/>
@@ -772,7 +772,7 @@
           </w:tcPr>
           <w:p>
             <w:pPr>
-              <w:pStyle w:val="ListParagraph"/>
+              <w:pStyle w:val="a8"/>
               <w:numPr>
                 <w:ilvl w:val="0"/>
                 <w:numId w:val="1"/>
@@ -847,7 +847,7 @@
     </w:p>
     <w:tbl>
       <w:tblPr>
-        <w:tblStyle w:val="GridTable4-Accent1"/>
+        <w:tblStyle w:val="4-1"/>
         <w:tblW w:w="0" w:type="auto"/>
         <w:tblLook w:val="04A0" w:firstRow="1" w:lastRow="0" w:firstColumn="1" w:lastColumn="0" w:noHBand="0" w:noVBand="1"/>
       </w:tblPr>
@@ -916,7 +916,7 @@
           </w:tcPr>
           <w:p>
             <w:pPr>
-              <w:pStyle w:val="ListParagraph"/>
+              <w:pStyle w:val="a8"/>
               <w:numPr>
                 <w:ilvl w:val="0"/>
                 <w:numId w:val="3"/>
@@ -959,7 +959,7 @@
           </w:tcPr>
           <w:p>
             <w:pPr>
-              <w:pStyle w:val="ListParagraph"/>
+              <w:pStyle w:val="a8"/>
               <w:numPr>
                 <w:ilvl w:val="0"/>
                 <w:numId w:val="3"/>
@@ -1005,7 +1005,7 @@
           </w:tcPr>
           <w:p>
             <w:pPr>
-              <w:pStyle w:val="ListParagraph"/>
+              <w:pStyle w:val="a8"/>
               <w:numPr>
                 <w:ilvl w:val="0"/>
                 <w:numId w:val="3"/>
@@ -1048,7 +1048,7 @@
           </w:tcPr>
           <w:p>
             <w:pPr>
-              <w:pStyle w:val="ListParagraph"/>
+              <w:pStyle w:val="a8"/>
               <w:numPr>
                 <w:ilvl w:val="0"/>
                 <w:numId w:val="3"/>
@@ -1094,7 +1094,7 @@
           </w:tcPr>
           <w:p>
             <w:pPr>
-              <w:pStyle w:val="ListParagraph"/>
+              <w:pStyle w:val="a8"/>
               <w:numPr>
                 <w:ilvl w:val="0"/>
                 <w:numId w:val="3"/>
@@ -1137,7 +1137,7 @@
           </w:tcPr>
           <w:p>
             <w:pPr>
-              <w:pStyle w:val="ListParagraph"/>
+              <w:pStyle w:val="a8"/>
               <w:numPr>
                 <w:ilvl w:val="0"/>
                 <w:numId w:val="3"/>
@@ -1183,7 +1183,7 @@
           </w:tcPr>
           <w:p>
             <w:pPr>
-              <w:pStyle w:val="ListParagraph"/>
+              <w:pStyle w:val="a8"/>
               <w:numPr>
                 <w:ilvl w:val="0"/>
                 <w:numId w:val="3"/>
@@ -1263,7 +1263,7 @@
     </w:p>
     <w:tbl>
       <w:tblPr>
-        <w:tblStyle w:val="GridTable4-Accent1"/>
+        <w:tblStyle w:val="4-1"/>
         <w:tblW w:w="0" w:type="auto"/>
         <w:tblLook w:val="04A0" w:firstRow="1" w:lastRow="0" w:firstColumn="1" w:lastColumn="0" w:noHBand="0" w:noVBand="1"/>
       </w:tblPr>
@@ -1332,7 +1332,7 @@
           </w:tcPr>
           <w:p>
             <w:pPr>
-              <w:pStyle w:val="ListParagraph"/>
+              <w:pStyle w:val="a8"/>
               <w:numPr>
                 <w:ilvl w:val="0"/>
                 <w:numId w:val="4"/>
@@ -1375,7 +1375,7 @@
           </w:tcPr>
           <w:p>
             <w:pPr>
-              <w:pStyle w:val="ListParagraph"/>
+              <w:pStyle w:val="a8"/>
               <w:numPr>
                 <w:ilvl w:val="0"/>
                 <w:numId w:val="4"/>
@@ -1421,7 +1421,7 @@
           </w:tcPr>
           <w:p>
             <w:pPr>
-              <w:pStyle w:val="ListParagraph"/>
+              <w:pStyle w:val="a8"/>
               <w:numPr>
                 <w:ilvl w:val="0"/>
                 <w:numId w:val="4"/>
@@ -1464,7 +1464,7 @@
           </w:tcPr>
           <w:p>
             <w:pPr>
-              <w:pStyle w:val="ListParagraph"/>
+              <w:pStyle w:val="a8"/>
               <w:numPr>
                 <w:ilvl w:val="0"/>
                 <w:numId w:val="4"/>
@@ -1510,7 +1510,7 @@
           </w:tcPr>
           <w:p>
             <w:pPr>
-              <w:pStyle w:val="ListParagraph"/>
+              <w:pStyle w:val="a8"/>
               <w:numPr>
                 <w:ilvl w:val="0"/>
                 <w:numId w:val="4"/>
@@ -1553,7 +1553,7 @@
           </w:tcPr>
           <w:p>
             <w:pPr>
-              <w:pStyle w:val="ListParagraph"/>
+              <w:pStyle w:val="a8"/>
               <w:numPr>
                 <w:ilvl w:val="0"/>
                 <w:numId w:val="4"/>
@@ -1599,7 +1599,7 @@
           </w:tcPr>
           <w:p>
             <w:pPr>
-              <w:pStyle w:val="ListParagraph"/>
+              <w:pStyle w:val="a8"/>
               <w:numPr>
                 <w:ilvl w:val="0"/>
                 <w:numId w:val="4"/>
@@ -1691,7 +1691,7 @@
     </w:p>
     <w:tbl>
       <w:tblPr>
-        <w:tblStyle w:val="GridTable4-Accent1"/>
+        <w:tblStyle w:val="4-1"/>
         <w:tblW w:w="0" w:type="auto"/>
         <w:tblLook w:val="04A0" w:firstRow="1" w:lastRow="0" w:firstColumn="1" w:lastColumn="0" w:noHBand="0" w:noVBand="1"/>
       </w:tblPr>
@@ -1760,7 +1760,7 @@
           </w:tcPr>
           <w:p>
             <w:pPr>
-              <w:pStyle w:val="ListParagraph"/>
+              <w:pStyle w:val="a8"/>
               <w:numPr>
                 <w:ilvl w:val="0"/>
                 <w:numId w:val="10"/>
@@ -1803,7 +1803,7 @@
           </w:tcPr>
           <w:p>
             <w:pPr>
-              <w:pStyle w:val="ListParagraph"/>
+              <w:pStyle w:val="a8"/>
               <w:numPr>
                 <w:ilvl w:val="0"/>
                 <w:numId w:val="10"/>
@@ -1849,7 +1849,7 @@
           </w:tcPr>
           <w:p>
             <w:pPr>
-              <w:pStyle w:val="ListParagraph"/>
+              <w:pStyle w:val="a8"/>
               <w:numPr>
                 <w:ilvl w:val="0"/>
                 <w:numId w:val="10"/>
@@ -1892,7 +1892,7 @@
           </w:tcPr>
           <w:p>
             <w:pPr>
-              <w:pStyle w:val="ListParagraph"/>
+              <w:pStyle w:val="a8"/>
               <w:numPr>
                 <w:ilvl w:val="0"/>
                 <w:numId w:val="10"/>
@@ -1938,7 +1938,7 @@
           </w:tcPr>
           <w:p>
             <w:pPr>
-              <w:pStyle w:val="ListParagraph"/>
+              <w:pStyle w:val="a8"/>
               <w:numPr>
                 <w:ilvl w:val="0"/>
                 <w:numId w:val="10"/>
@@ -1981,7 +1981,7 @@
           </w:tcPr>
           <w:p>
             <w:pPr>
-              <w:pStyle w:val="ListParagraph"/>
+              <w:pStyle w:val="a8"/>
               <w:numPr>
                 <w:ilvl w:val="0"/>
                 <w:numId w:val="10"/>
@@ -2027,7 +2027,7 @@
           </w:tcPr>
           <w:p>
             <w:pPr>
-              <w:pStyle w:val="ListParagraph"/>
+              <w:pStyle w:val="a8"/>
               <w:numPr>
                 <w:ilvl w:val="0"/>
                 <w:numId w:val="10"/>
@@ -2137,7 +2137,7 @@
     </w:p>
     <w:tbl>
       <w:tblPr>
-        <w:tblStyle w:val="GridTable4-Accent1"/>
+        <w:tblStyle w:val="4-1"/>
         <w:tblW w:w="0" w:type="auto"/>
         <w:tblLook w:val="04A0" w:firstRow="1" w:lastRow="0" w:firstColumn="1" w:lastColumn="0" w:noHBand="0" w:noVBand="1"/>
       </w:tblPr>
@@ -2206,7 +2206,7 @@
           </w:tcPr>
           <w:p>
             <w:pPr>
-              <w:pStyle w:val="ListParagraph"/>
+              <w:pStyle w:val="a8"/>
               <w:numPr>
                 <w:ilvl w:val="0"/>
                 <w:numId w:val="6"/>
@@ -2237,6 +2237,32 @@
                 <w:rFonts w:ascii="Consolas" w:hAnsi="Consolas"/>
               </w:rPr>
             </w:pPr>
+            <w:r>
+              <w:rPr>
+                <w:rFonts w:ascii="Consolas" w:hAnsi="Consolas"/>
+              </w:rPr>
+              <w:t>pages\</w:t>
+            </w:r>
+            <w:proofErr w:type="spellStart"/>
+            <w:r>
+              <w:rPr>
+                <w:rFonts w:ascii="Consolas" w:hAnsi="Consolas"/>
+              </w:rPr>
+              <w:t>sale_manager</w:t>
+            </w:r>
+            <w:proofErr w:type="spellEnd"/>
+            <w:r>
+              <w:rPr>
+                <w:rFonts w:ascii="Consolas" w:hAnsi="Consolas"/>
+              </w:rPr>
+              <w:t>\</w:t>
+            </w:r>
+            <w:r>
+              <w:rPr>
+                <w:rFonts w:ascii="Consolas" w:hAnsi="Consolas"/>
+              </w:rPr>
+              <w:t>view_item.html</w:t>
+            </w:r>
           </w:p>
         </w:tc>
       </w:tr>
@@ -2249,7 +2275,7 @@
           </w:tcPr>
           <w:p>
             <w:pPr>
-              <w:pStyle w:val="ListParagraph"/>
+              <w:pStyle w:val="a8"/>
               <w:numPr>
                 <w:ilvl w:val="0"/>
                 <w:numId w:val="6"/>
@@ -2280,6 +2306,32 @@
                 <w:rFonts w:ascii="Consolas" w:hAnsi="Consolas"/>
               </w:rPr>
             </w:pPr>
+            <w:r>
+              <w:rPr>
+                <w:rFonts w:ascii="Consolas" w:hAnsi="Consolas"/>
+              </w:rPr>
+              <w:t>pages\</w:t>
+            </w:r>
+            <w:proofErr w:type="spellStart"/>
+            <w:r>
+              <w:rPr>
+                <w:rFonts w:ascii="Consolas" w:hAnsi="Consolas"/>
+              </w:rPr>
+              <w:t>sale_manager</w:t>
+            </w:r>
+            <w:proofErr w:type="spellEnd"/>
+            <w:r>
+              <w:rPr>
+                <w:rFonts w:ascii="Consolas" w:hAnsi="Consolas"/>
+              </w:rPr>
+              <w:t>\</w:t>
+            </w:r>
+            <w:r>
+              <w:rPr>
+                <w:rFonts w:ascii="Consolas" w:hAnsi="Consolas"/>
+              </w:rPr>
+              <w:t>add_item.html</w:t>
+            </w:r>
           </w:p>
         </w:tc>
       </w:tr>
@@ -2295,7 +2347,7 @@
           </w:tcPr>
           <w:p>
             <w:pPr>
-              <w:pStyle w:val="ListParagraph"/>
+              <w:pStyle w:val="a8"/>
               <w:numPr>
                 <w:ilvl w:val="0"/>
                 <w:numId w:val="6"/>
@@ -2338,7 +2390,7 @@
           </w:tcPr>
           <w:p>
             <w:pPr>
-              <w:pStyle w:val="ListParagraph"/>
+              <w:pStyle w:val="a8"/>
               <w:numPr>
                 <w:ilvl w:val="0"/>
                 <w:numId w:val="6"/>
@@ -2384,7 +2436,7 @@
           </w:tcPr>
           <w:p>
             <w:pPr>
-              <w:pStyle w:val="ListParagraph"/>
+              <w:pStyle w:val="a8"/>
               <w:numPr>
                 <w:ilvl w:val="0"/>
                 <w:numId w:val="6"/>
@@ -2427,7 +2479,7 @@
           </w:tcPr>
           <w:p>
             <w:pPr>
-              <w:pStyle w:val="ListParagraph"/>
+              <w:pStyle w:val="a8"/>
               <w:numPr>
                 <w:ilvl w:val="0"/>
                 <w:numId w:val="6"/>
@@ -2473,7 +2525,7 @@
           </w:tcPr>
           <w:p>
             <w:pPr>
-              <w:pStyle w:val="ListParagraph"/>
+              <w:pStyle w:val="a8"/>
               <w:numPr>
                 <w:ilvl w:val="0"/>
                 <w:numId w:val="6"/>
@@ -2539,7 +2591,7 @@
     </w:p>
     <w:tbl>
       <w:tblPr>
-        <w:tblStyle w:val="GridTable4-Accent1"/>
+        <w:tblStyle w:val="4-1"/>
         <w:tblW w:w="0" w:type="auto"/>
         <w:tblLook w:val="04A0" w:firstRow="1" w:lastRow="0" w:firstColumn="1" w:lastColumn="0" w:noHBand="0" w:noVBand="1"/>
       </w:tblPr>
@@ -2608,7 +2660,7 @@
           </w:tcPr>
           <w:p>
             <w:pPr>
-              <w:pStyle w:val="ListParagraph"/>
+              <w:pStyle w:val="a8"/>
               <w:numPr>
                 <w:ilvl w:val="0"/>
                 <w:numId w:val="7"/>
@@ -2639,6 +2691,32 @@
                 <w:rFonts w:ascii="Consolas" w:hAnsi="Consolas"/>
               </w:rPr>
             </w:pPr>
+            <w:r>
+              <w:rPr>
+                <w:rFonts w:ascii="Consolas" w:hAnsi="Consolas"/>
+              </w:rPr>
+              <w:t>pages\</w:t>
+            </w:r>
+            <w:proofErr w:type="spellStart"/>
+            <w:r>
+              <w:rPr>
+                <w:rFonts w:ascii="Consolas" w:hAnsi="Consolas"/>
+              </w:rPr>
+              <w:t>sale_manager</w:t>
+            </w:r>
+            <w:proofErr w:type="spellEnd"/>
+            <w:r>
+              <w:rPr>
+                <w:rFonts w:ascii="Consolas" w:hAnsi="Consolas"/>
+              </w:rPr>
+              <w:t>\</w:t>
+            </w:r>
+            <w:r>
+              <w:rPr>
+                <w:rFonts w:ascii="Consolas" w:hAnsi="Consolas"/>
+              </w:rPr>
+              <w:t>view_item.html</w:t>
+            </w:r>
           </w:p>
         </w:tc>
       </w:tr>
@@ -2651,7 +2729,7 @@
           </w:tcPr>
           <w:p>
             <w:pPr>
-              <w:pStyle w:val="ListParagraph"/>
+              <w:pStyle w:val="a8"/>
               <w:numPr>
                 <w:ilvl w:val="0"/>
                 <w:numId w:val="7"/>
@@ -2682,6 +2760,32 @@
                 <w:rFonts w:ascii="Consolas" w:hAnsi="Consolas"/>
               </w:rPr>
             </w:pPr>
+            <w:r>
+              <w:rPr>
+                <w:rFonts w:ascii="Consolas" w:hAnsi="Consolas"/>
+              </w:rPr>
+              <w:t>pages\</w:t>
+            </w:r>
+            <w:proofErr w:type="spellStart"/>
+            <w:r>
+              <w:rPr>
+                <w:rFonts w:ascii="Consolas" w:hAnsi="Consolas"/>
+              </w:rPr>
+              <w:t>sale_manager</w:t>
+            </w:r>
+            <w:proofErr w:type="spellEnd"/>
+            <w:r>
+              <w:rPr>
+                <w:rFonts w:ascii="Consolas" w:hAnsi="Consolas"/>
+              </w:rPr>
+              <w:t>\</w:t>
+            </w:r>
+            <w:r>
+              <w:rPr>
+                <w:rFonts w:ascii="Consolas" w:hAnsi="Consolas"/>
+              </w:rPr>
+              <w:t>edit_delete_item.html</w:t>
+            </w:r>
           </w:p>
         </w:tc>
       </w:tr>
@@ -2697,7 +2801,7 @@
           </w:tcPr>
           <w:p>
             <w:pPr>
-              <w:pStyle w:val="ListParagraph"/>
+              <w:pStyle w:val="a8"/>
               <w:numPr>
                 <w:ilvl w:val="0"/>
                 <w:numId w:val="7"/>
@@ -2740,7 +2844,7 @@
           </w:tcPr>
           <w:p>
             <w:pPr>
-              <w:pStyle w:val="ListParagraph"/>
+              <w:pStyle w:val="a8"/>
               <w:numPr>
                 <w:ilvl w:val="0"/>
                 <w:numId w:val="7"/>
@@ -2786,7 +2890,7 @@
           </w:tcPr>
           <w:p>
             <w:pPr>
-              <w:pStyle w:val="ListParagraph"/>
+              <w:pStyle w:val="a8"/>
               <w:numPr>
                 <w:ilvl w:val="0"/>
                 <w:numId w:val="7"/>
@@ -2829,7 +2933,7 @@
           </w:tcPr>
           <w:p>
             <w:pPr>
-              <w:pStyle w:val="ListParagraph"/>
+              <w:pStyle w:val="a8"/>
               <w:numPr>
                 <w:ilvl w:val="0"/>
                 <w:numId w:val="7"/>
@@ -2875,7 +2979,7 @@
           </w:tcPr>
           <w:p>
             <w:pPr>
-              <w:pStyle w:val="ListParagraph"/>
+              <w:pStyle w:val="a8"/>
               <w:numPr>
                 <w:ilvl w:val="0"/>
                 <w:numId w:val="7"/>
@@ -2950,7 +3054,7 @@
     </w:p>
     <w:tbl>
       <w:tblPr>
-        <w:tblStyle w:val="GridTable4-Accent1"/>
+        <w:tblStyle w:val="4-1"/>
         <w:tblW w:w="0" w:type="auto"/>
         <w:tblLook w:val="04A0" w:firstRow="1" w:lastRow="0" w:firstColumn="1" w:lastColumn="0" w:noHBand="0" w:noVBand="1"/>
       </w:tblPr>
@@ -2965,7 +3069,7 @@
         <w:tc>
           <w:tcPr>
             <w:cnfStyle w:val="001000000000" w:firstRow="0" w:lastRow="0" w:firstColumn="1" w:lastColumn="0" w:oddVBand="0" w:evenVBand="0" w:oddHBand="0" w:evenHBand="0" w:firstRowFirstColumn="0" w:firstRowLastColumn="0" w:lastRowFirstColumn="0" w:lastRowLastColumn="0"/>
-            <w:tcW w:w="985" w:type="dxa"/>
+            <w:tcW w:w="1213" w:type="dxa"/>
             <w:vAlign w:val="center"/>
           </w:tcPr>
           <w:p>
@@ -2986,7 +3090,7 @@
         </w:tc>
         <w:tc>
           <w:tcPr>
-            <w:tcW w:w="8032" w:type="dxa"/>
+            <w:tcW w:w="7804" w:type="dxa"/>
             <w:vAlign w:val="center"/>
           </w:tcPr>
           <w:p>
@@ -3014,12 +3118,12 @@
         <w:tc>
           <w:tcPr>
             <w:cnfStyle w:val="001000000000" w:firstRow="0" w:lastRow="0" w:firstColumn="1" w:lastColumn="0" w:oddVBand="0" w:evenVBand="0" w:oddHBand="0" w:evenHBand="0" w:firstRowFirstColumn="0" w:firstRowLastColumn="0" w:lastRowFirstColumn="0" w:lastRowLastColumn="0"/>
-            <w:tcW w:w="985" w:type="dxa"/>
-            <w:vAlign w:val="center"/>
-          </w:tcPr>
-          <w:p>
-            <w:pPr>
-              <w:pStyle w:val="ListParagraph"/>
+            <w:tcW w:w="1213" w:type="dxa"/>
+            <w:vAlign w:val="center"/>
+          </w:tcPr>
+          <w:p>
+            <w:pPr>
+              <w:pStyle w:val="a8"/>
               <w:numPr>
                 <w:ilvl w:val="0"/>
                 <w:numId w:val="8"/>
@@ -3040,7 +3144,7 @@
         </w:tc>
         <w:tc>
           <w:tcPr>
-            <w:tcW w:w="8032" w:type="dxa"/>
+            <w:tcW w:w="7804" w:type="dxa"/>
             <w:vAlign w:val="center"/>
           </w:tcPr>
           <w:p>
@@ -3050,19 +3154,45 @@
                 <w:rFonts w:ascii="Consolas" w:hAnsi="Consolas"/>
               </w:rPr>
             </w:pPr>
-          </w:p>
-        </w:tc>
-      </w:tr>
-      <w:tr>
-        <w:tc>
-          <w:tcPr>
-            <w:cnfStyle w:val="001000000000" w:firstRow="0" w:lastRow="0" w:firstColumn="1" w:lastColumn="0" w:oddVBand="0" w:evenVBand="0" w:oddHBand="0" w:evenHBand="0" w:firstRowFirstColumn="0" w:firstRowLastColumn="0" w:lastRowFirstColumn="0" w:lastRowLastColumn="0"/>
-            <w:tcW w:w="985" w:type="dxa"/>
-            <w:vAlign w:val="center"/>
-          </w:tcPr>
-          <w:p>
-            <w:pPr>
-              <w:pStyle w:val="ListParagraph"/>
+            <w:r>
+              <w:rPr>
+                <w:rFonts w:ascii="Consolas" w:hAnsi="Consolas"/>
+              </w:rPr>
+              <w:t>pages\</w:t>
+            </w:r>
+            <w:proofErr w:type="spellStart"/>
+            <w:r>
+              <w:rPr>
+                <w:rFonts w:ascii="Consolas" w:hAnsi="Consolas"/>
+              </w:rPr>
+              <w:t>sale_manager</w:t>
+            </w:r>
+            <w:proofErr w:type="spellEnd"/>
+            <w:r>
+              <w:rPr>
+                <w:rFonts w:ascii="Consolas" w:hAnsi="Consolas"/>
+              </w:rPr>
+              <w:t>\</w:t>
+            </w:r>
+            <w:r>
+              <w:rPr>
+                <w:rFonts w:ascii="Consolas" w:hAnsi="Consolas"/>
+              </w:rPr>
+              <w:t>view_order.html</w:t>
+            </w:r>
+          </w:p>
+        </w:tc>
+      </w:tr>
+      <w:tr>
+        <w:tc>
+          <w:tcPr>
+            <w:cnfStyle w:val="001000000000" w:firstRow="0" w:lastRow="0" w:firstColumn="1" w:lastColumn="0" w:oddVBand="0" w:evenVBand="0" w:oddHBand="0" w:evenHBand="0" w:firstRowFirstColumn="0" w:firstRowLastColumn="0" w:lastRowFirstColumn="0" w:lastRowLastColumn="0"/>
+            <w:tcW w:w="1213" w:type="dxa"/>
+            <w:vAlign w:val="center"/>
+          </w:tcPr>
+          <w:p>
+            <w:pPr>
+              <w:pStyle w:val="a8"/>
               <w:numPr>
                 <w:ilvl w:val="0"/>
                 <w:numId w:val="8"/>
@@ -3083,7 +3213,7 @@
         </w:tc>
         <w:tc>
           <w:tcPr>
-            <w:tcW w:w="8032" w:type="dxa"/>
+            <w:tcW w:w="7804" w:type="dxa"/>
             <w:vAlign w:val="center"/>
           </w:tcPr>
           <w:p>
@@ -3093,6 +3223,32 @@
                 <w:rFonts w:ascii="Consolas" w:hAnsi="Consolas"/>
               </w:rPr>
             </w:pPr>
+            <w:r>
+              <w:rPr>
+                <w:rFonts w:ascii="Consolas" w:hAnsi="Consolas"/>
+              </w:rPr>
+              <w:t>pages\</w:t>
+            </w:r>
+            <w:proofErr w:type="spellStart"/>
+            <w:r>
+              <w:rPr>
+                <w:rFonts w:ascii="Consolas" w:hAnsi="Consolas"/>
+              </w:rPr>
+              <w:t>sale_manager</w:t>
+            </w:r>
+            <w:proofErr w:type="spellEnd"/>
+            <w:r>
+              <w:rPr>
+                <w:rFonts w:ascii="Consolas" w:hAnsi="Consolas"/>
+              </w:rPr>
+              <w:t>\</w:t>
+            </w:r>
+            <w:r>
+              <w:rPr>
+                <w:rFonts w:ascii="Consolas" w:hAnsi="Consolas"/>
+              </w:rPr>
+              <w:t>view_order_detail.html</w:t>
+            </w:r>
           </w:p>
         </w:tc>
       </w:tr>
@@ -3103,12 +3259,12 @@
         <w:tc>
           <w:tcPr>
             <w:cnfStyle w:val="001000000000" w:firstRow="0" w:lastRow="0" w:firstColumn="1" w:lastColumn="0" w:oddVBand="0" w:evenVBand="0" w:oddHBand="0" w:evenHBand="0" w:firstRowFirstColumn="0" w:firstRowLastColumn="0" w:lastRowFirstColumn="0" w:lastRowLastColumn="0"/>
-            <w:tcW w:w="985" w:type="dxa"/>
-            <w:vAlign w:val="center"/>
-          </w:tcPr>
-          <w:p>
-            <w:pPr>
-              <w:pStyle w:val="ListParagraph"/>
+            <w:tcW w:w="1213" w:type="dxa"/>
+            <w:vAlign w:val="center"/>
+          </w:tcPr>
+          <w:p>
+            <w:pPr>
+              <w:pStyle w:val="a8"/>
               <w:numPr>
                 <w:ilvl w:val="0"/>
                 <w:numId w:val="8"/>
@@ -3129,7 +3285,7 @@
         </w:tc>
         <w:tc>
           <w:tcPr>
-            <w:tcW w:w="8032" w:type="dxa"/>
+            <w:tcW w:w="7804" w:type="dxa"/>
             <w:vAlign w:val="center"/>
           </w:tcPr>
           <w:p>
@@ -3139,19 +3295,45 @@
                 <w:rFonts w:ascii="Consolas" w:hAnsi="Consolas"/>
               </w:rPr>
             </w:pPr>
-          </w:p>
-        </w:tc>
-      </w:tr>
-      <w:tr>
-        <w:tc>
-          <w:tcPr>
-            <w:cnfStyle w:val="001000000000" w:firstRow="0" w:lastRow="0" w:firstColumn="1" w:lastColumn="0" w:oddVBand="0" w:evenVBand="0" w:oddHBand="0" w:evenHBand="0" w:firstRowFirstColumn="0" w:firstRowLastColumn="0" w:lastRowFirstColumn="0" w:lastRowLastColumn="0"/>
-            <w:tcW w:w="985" w:type="dxa"/>
-            <w:vAlign w:val="center"/>
-          </w:tcPr>
-          <w:p>
-            <w:pPr>
-              <w:pStyle w:val="ListParagraph"/>
+            <w:r>
+              <w:rPr>
+                <w:rFonts w:ascii="Consolas" w:hAnsi="Consolas"/>
+              </w:rPr>
+              <w:t>pages\</w:t>
+            </w:r>
+            <w:proofErr w:type="spellStart"/>
+            <w:r>
+              <w:rPr>
+                <w:rFonts w:ascii="Consolas" w:hAnsi="Consolas"/>
+              </w:rPr>
+              <w:t>sale_manager</w:t>
+            </w:r>
+            <w:proofErr w:type="spellEnd"/>
+            <w:r>
+              <w:rPr>
+                <w:rFonts w:ascii="Consolas" w:hAnsi="Consolas"/>
+              </w:rPr>
+              <w:t>\</w:t>
+            </w:r>
+            <w:r>
+              <w:rPr>
+                <w:rFonts w:ascii="Consolas" w:hAnsi="Consolas"/>
+              </w:rPr>
+              <w:t>view_item.html</w:t>
+            </w:r>
+          </w:p>
+        </w:tc>
+      </w:tr>
+      <w:tr>
+        <w:tc>
+          <w:tcPr>
+            <w:cnfStyle w:val="001000000000" w:firstRow="0" w:lastRow="0" w:firstColumn="1" w:lastColumn="0" w:oddVBand="0" w:evenVBand="0" w:oddHBand="0" w:evenHBand="0" w:firstRowFirstColumn="0" w:firstRowLastColumn="0" w:lastRowFirstColumn="0" w:lastRowLastColumn="0"/>
+            <w:tcW w:w="1213" w:type="dxa"/>
+            <w:vAlign w:val="center"/>
+          </w:tcPr>
+          <w:p>
+            <w:pPr>
+              <w:pStyle w:val="a8"/>
               <w:numPr>
                 <w:ilvl w:val="0"/>
                 <w:numId w:val="8"/>
@@ -3172,7 +3354,7 @@
         </w:tc>
         <w:tc>
           <w:tcPr>
-            <w:tcW w:w="8032" w:type="dxa"/>
+            <w:tcW w:w="7804" w:type="dxa"/>
             <w:vAlign w:val="center"/>
           </w:tcPr>
           <w:p>
@@ -3182,6 +3364,32 @@
                 <w:rFonts w:ascii="Consolas" w:hAnsi="Consolas"/>
               </w:rPr>
             </w:pPr>
+            <w:r>
+              <w:rPr>
+                <w:rFonts w:ascii="Consolas" w:hAnsi="Consolas"/>
+              </w:rPr>
+              <w:t>pages\</w:t>
+            </w:r>
+            <w:proofErr w:type="spellStart"/>
+            <w:r>
+              <w:rPr>
+                <w:rFonts w:ascii="Consolas" w:hAnsi="Consolas"/>
+              </w:rPr>
+              <w:t>sale_manager</w:t>
+            </w:r>
+            <w:proofErr w:type="spellEnd"/>
+            <w:r>
+              <w:rPr>
+                <w:rFonts w:ascii="Consolas" w:hAnsi="Consolas"/>
+              </w:rPr>
+              <w:t>\</w:t>
+            </w:r>
+            <w:r>
+              <w:rPr>
+                <w:rFonts w:ascii="Consolas" w:hAnsi="Consolas"/>
+              </w:rPr>
+              <w:t>item_report_condition.html</w:t>
+            </w:r>
           </w:p>
         </w:tc>
       </w:tr>
@@ -3192,12 +3400,12 @@
         <w:tc>
           <w:tcPr>
             <w:cnfStyle w:val="001000000000" w:firstRow="0" w:lastRow="0" w:firstColumn="1" w:lastColumn="0" w:oddVBand="0" w:evenVBand="0" w:oddHBand="0" w:evenHBand="0" w:firstRowFirstColumn="0" w:firstRowLastColumn="0" w:lastRowFirstColumn="0" w:lastRowLastColumn="0"/>
-            <w:tcW w:w="985" w:type="dxa"/>
-            <w:vAlign w:val="center"/>
-          </w:tcPr>
-          <w:p>
-            <w:pPr>
-              <w:pStyle w:val="ListParagraph"/>
+            <w:tcW w:w="1213" w:type="dxa"/>
+            <w:vAlign w:val="center"/>
+          </w:tcPr>
+          <w:p>
+            <w:pPr>
+              <w:pStyle w:val="a8"/>
               <w:numPr>
                 <w:ilvl w:val="0"/>
                 <w:numId w:val="8"/>
@@ -3218,7 +3426,7 @@
         </w:tc>
         <w:tc>
           <w:tcPr>
-            <w:tcW w:w="8032" w:type="dxa"/>
+            <w:tcW w:w="7804" w:type="dxa"/>
             <w:vAlign w:val="center"/>
           </w:tcPr>
           <w:p>
@@ -3228,19 +3436,45 @@
                 <w:rFonts w:ascii="Consolas" w:hAnsi="Consolas"/>
               </w:rPr>
             </w:pPr>
-          </w:p>
-        </w:tc>
-      </w:tr>
-      <w:tr>
-        <w:tc>
-          <w:tcPr>
-            <w:cnfStyle w:val="001000000000" w:firstRow="0" w:lastRow="0" w:firstColumn="1" w:lastColumn="0" w:oddVBand="0" w:evenVBand="0" w:oddHBand="0" w:evenHBand="0" w:firstRowFirstColumn="0" w:firstRowLastColumn="0" w:lastRowFirstColumn="0" w:lastRowLastColumn="0"/>
-            <w:tcW w:w="985" w:type="dxa"/>
-            <w:vAlign w:val="center"/>
-          </w:tcPr>
-          <w:p>
-            <w:pPr>
-              <w:pStyle w:val="ListParagraph"/>
+            <w:r>
+              <w:rPr>
+                <w:rFonts w:ascii="Consolas" w:hAnsi="Consolas"/>
+              </w:rPr>
+              <w:t>pages\</w:t>
+            </w:r>
+            <w:proofErr w:type="spellStart"/>
+            <w:r>
+              <w:rPr>
+                <w:rFonts w:ascii="Consolas" w:hAnsi="Consolas"/>
+              </w:rPr>
+              <w:t>sale_manager</w:t>
+            </w:r>
+            <w:proofErr w:type="spellEnd"/>
+            <w:r>
+              <w:rPr>
+                <w:rFonts w:ascii="Consolas" w:hAnsi="Consolas"/>
+              </w:rPr>
+              <w:t>\</w:t>
+            </w:r>
+            <w:r>
+              <w:rPr>
+                <w:rFonts w:ascii="Consolas" w:hAnsi="Consolas"/>
+              </w:rPr>
+              <w:t>item_report.html</w:t>
+            </w:r>
+          </w:p>
+        </w:tc>
+      </w:tr>
+      <w:tr>
+        <w:tc>
+          <w:tcPr>
+            <w:cnfStyle w:val="001000000000" w:firstRow="0" w:lastRow="0" w:firstColumn="1" w:lastColumn="0" w:oddVBand="0" w:evenVBand="0" w:oddHBand="0" w:evenHBand="0" w:firstRowFirstColumn="0" w:firstRowLastColumn="0" w:lastRowFirstColumn="0" w:lastRowLastColumn="0"/>
+            <w:tcW w:w="1213" w:type="dxa"/>
+            <w:vAlign w:val="center"/>
+          </w:tcPr>
+          <w:p>
+            <w:pPr>
+              <w:pStyle w:val="a8"/>
               <w:numPr>
                 <w:ilvl w:val="0"/>
                 <w:numId w:val="8"/>
@@ -3261,7 +3495,7 @@
         </w:tc>
         <w:tc>
           <w:tcPr>
-            <w:tcW w:w="8032" w:type="dxa"/>
+            <w:tcW w:w="7804" w:type="dxa"/>
             <w:vAlign w:val="center"/>
           </w:tcPr>
           <w:p>
@@ -3271,6 +3505,66 @@
                 <w:rFonts w:ascii="Consolas" w:hAnsi="Consolas"/>
               </w:rPr>
             </w:pPr>
+            <w:r>
+              <w:rPr>
+                <w:rFonts w:ascii="Consolas" w:hAnsi="Consolas"/>
+              </w:rPr>
+              <w:t>pages\</w:t>
+            </w:r>
+            <w:proofErr w:type="spellStart"/>
+            <w:r>
+              <w:rPr>
+                <w:rFonts w:ascii="Consolas" w:hAnsi="Consolas"/>
+              </w:rPr>
+              <w:t>sale_manager</w:t>
+            </w:r>
+            <w:proofErr w:type="spellEnd"/>
+            <w:r>
+              <w:rPr>
+                <w:rFonts w:ascii="Consolas" w:hAnsi="Consolas"/>
+              </w:rPr>
+              <w:t>\</w:t>
+            </w:r>
+            <w:proofErr w:type="spellStart"/>
+            <w:r>
+              <w:rPr>
+                <w:rFonts w:ascii="Consolas" w:hAnsi="Consolas"/>
+              </w:rPr>
+              <w:t>item_report.html</w:t>
+            </w:r>
+            <w:r>
+              <w:rPr>
+                <w:rFonts w:ascii="Consolas" w:hAnsi="Consolas"/>
+              </w:rPr>
+              <w:t>?spnum</w:t>
+            </w:r>
+            <w:proofErr w:type="spellEnd"/>
+            <w:r>
+              <w:rPr>
+                <w:rFonts w:ascii="Consolas" w:hAnsi="Consolas"/>
+              </w:rPr>
+              <w:t>=</w:t>
+            </w:r>
+            <w:r>
+              <w:rPr>
+                <w:rFonts w:ascii="Consolas" w:hAnsi="Consolas"/>
+              </w:rPr>
+              <w:t xml:space="preserve">123 </w:t>
+            </w:r>
+            <w:r>
+              <w:rPr>
+                <w:rFonts w:ascii="Consolas" w:hAnsi="Consolas"/>
+                <w:highlight w:val="yellow"/>
+              </w:rPr>
+              <w:t xml:space="preserve">&lt;- </w:t>
+            </w:r>
+            <w:r>
+              <w:rPr>
+                <w:rFonts w:ascii="Consolas" w:hAnsi="Consolas"/>
+                <w:highlight w:val="yellow"/>
+              </w:rPr>
+              <w:t>special</w:t>
+            </w:r>
           </w:p>
         </w:tc>
       </w:tr>
@@ -3281,12 +3575,12 @@
         <w:tc>
           <w:tcPr>
             <w:cnfStyle w:val="001000000000" w:firstRow="0" w:lastRow="0" w:firstColumn="1" w:lastColumn="0" w:oddVBand="0" w:evenVBand="0" w:oddHBand="0" w:evenHBand="0" w:firstRowFirstColumn="0" w:firstRowLastColumn="0" w:lastRowFirstColumn="0" w:lastRowLastColumn="0"/>
-            <w:tcW w:w="985" w:type="dxa"/>
-            <w:vAlign w:val="center"/>
-          </w:tcPr>
-          <w:p>
-            <w:pPr>
-              <w:pStyle w:val="ListParagraph"/>
+            <w:tcW w:w="1213" w:type="dxa"/>
+            <w:vAlign w:val="center"/>
+          </w:tcPr>
+          <w:p>
+            <w:pPr>
+              <w:pStyle w:val="a8"/>
               <w:numPr>
                 <w:ilvl w:val="0"/>
                 <w:numId w:val="8"/>
@@ -3307,7 +3601,7 @@
         </w:tc>
         <w:tc>
           <w:tcPr>
-            <w:tcW w:w="8032" w:type="dxa"/>
+            <w:tcW w:w="7804" w:type="dxa"/>
             <w:vAlign w:val="center"/>
           </w:tcPr>
           <w:p>
@@ -3380,7 +3674,7 @@
     </w:p>
     <w:tbl>
       <w:tblPr>
-        <w:tblStyle w:val="GridTable4-Accent1"/>
+        <w:tblStyle w:val="4-1"/>
         <w:tblW w:w="0" w:type="auto"/>
         <w:tblLook w:val="04A0" w:firstRow="1" w:lastRow="0" w:firstColumn="1" w:lastColumn="0" w:noHBand="0" w:noVBand="1"/>
       </w:tblPr>
@@ -3449,7 +3743,7 @@
           </w:tcPr>
           <w:p>
             <w:pPr>
-              <w:pStyle w:val="ListParagraph"/>
+              <w:pStyle w:val="a8"/>
               <w:numPr>
                 <w:ilvl w:val="0"/>
                 <w:numId w:val="11"/>
@@ -3480,6 +3774,32 @@
                 <w:rFonts w:ascii="Consolas" w:hAnsi="Consolas"/>
               </w:rPr>
             </w:pPr>
+            <w:r>
+              <w:rPr>
+                <w:rFonts w:ascii="Consolas" w:hAnsi="Consolas"/>
+              </w:rPr>
+              <w:t>pages\</w:t>
+            </w:r>
+            <w:proofErr w:type="spellStart"/>
+            <w:r>
+              <w:rPr>
+                <w:rFonts w:ascii="Consolas" w:hAnsi="Consolas"/>
+              </w:rPr>
+              <w:t>sale_manager</w:t>
+            </w:r>
+            <w:proofErr w:type="spellEnd"/>
+            <w:r>
+              <w:rPr>
+                <w:rFonts w:ascii="Consolas" w:hAnsi="Consolas"/>
+              </w:rPr>
+              <w:t>\</w:t>
+            </w:r>
+            <w:r>
+              <w:rPr>
+                <w:rFonts w:ascii="Consolas" w:hAnsi="Consolas"/>
+              </w:rPr>
+              <w:t>view_item.html</w:t>
+            </w:r>
           </w:p>
         </w:tc>
       </w:tr>
@@ -3492,7 +3812,7 @@
           </w:tcPr>
           <w:p>
             <w:pPr>
-              <w:pStyle w:val="ListParagraph"/>
+              <w:pStyle w:val="a8"/>
               <w:numPr>
                 <w:ilvl w:val="0"/>
                 <w:numId w:val="11"/>
@@ -3523,6 +3843,32 @@
                 <w:rFonts w:ascii="Consolas" w:hAnsi="Consolas"/>
               </w:rPr>
             </w:pPr>
+            <w:r>
+              <w:rPr>
+                <w:rFonts w:ascii="Consolas" w:hAnsi="Consolas"/>
+              </w:rPr>
+              <w:t>pages\</w:t>
+            </w:r>
+            <w:proofErr w:type="spellStart"/>
+            <w:r>
+              <w:rPr>
+                <w:rFonts w:ascii="Consolas" w:hAnsi="Consolas"/>
+              </w:rPr>
+              <w:t>sale_manager</w:t>
+            </w:r>
+            <w:proofErr w:type="spellEnd"/>
+            <w:r>
+              <w:rPr>
+                <w:rFonts w:ascii="Consolas" w:hAnsi="Consolas"/>
+              </w:rPr>
+              <w:t>\</w:t>
+            </w:r>
+            <w:r>
+              <w:rPr>
+                <w:rFonts w:ascii="Consolas" w:hAnsi="Consolas"/>
+              </w:rPr>
+              <w:t>edit_delete_item.html</w:t>
+            </w:r>
           </w:p>
         </w:tc>
       </w:tr>
@@ -3538,7 +3884,7 @@
           </w:tcPr>
           <w:p>
             <w:pPr>
-              <w:pStyle w:val="ListParagraph"/>
+              <w:pStyle w:val="a8"/>
               <w:numPr>
                 <w:ilvl w:val="0"/>
                 <w:numId w:val="11"/>
@@ -3581,7 +3927,7 @@
           </w:tcPr>
           <w:p>
             <w:pPr>
-              <w:pStyle w:val="ListParagraph"/>
+              <w:pStyle w:val="a8"/>
               <w:numPr>
                 <w:ilvl w:val="0"/>
                 <w:numId w:val="11"/>
@@ -3627,7 +3973,7 @@
           </w:tcPr>
           <w:p>
             <w:pPr>
-              <w:pStyle w:val="ListParagraph"/>
+              <w:pStyle w:val="a8"/>
               <w:numPr>
                 <w:ilvl w:val="0"/>
                 <w:numId w:val="11"/>
@@ -3670,7 +4016,7 @@
           </w:tcPr>
           <w:p>
             <w:pPr>
-              <w:pStyle w:val="ListParagraph"/>
+              <w:pStyle w:val="a8"/>
               <w:numPr>
                 <w:ilvl w:val="0"/>
                 <w:numId w:val="11"/>
@@ -3716,7 +4062,7 @@
           </w:tcPr>
           <w:p>
             <w:pPr>
-              <w:pStyle w:val="ListParagraph"/>
+              <w:pStyle w:val="a8"/>
               <w:numPr>
                 <w:ilvl w:val="0"/>
                 <w:numId w:val="11"/>
@@ -3766,12 +4112,6 @@
       </w:pPr>
     </w:p>
     <w:sectPr>
-      <w:headerReference w:type="even" r:id="rId7"/>
-      <w:headerReference w:type="default" r:id="rId8"/>
-      <w:footerReference w:type="even" r:id="rId9"/>
-      <w:footerReference w:type="default" r:id="rId10"/>
-      <w:headerReference w:type="first" r:id="rId11"/>
-      <w:footerReference w:type="first" r:id="rId12"/>
       <w:pgSz w:w="11907" w:h="16839" w:code="9"/>
       <w:pgMar w:top="1008" w:right="1440" w:bottom="1008" w:left="1440" w:header="720" w:footer="720" w:gutter="0"/>
       <w:cols w:space="720"/>
@@ -3782,7 +4122,7 @@
 </file>
 
 <file path=word/endnotes.xml><?xml version="1.0" encoding="utf-8"?>
-<w:endnotes xmlns:wpc="http://schemas.microsoft.com/office/word/2010/wordprocessingCanvas" xmlns:cx="http://schemas.microsoft.com/office/drawing/2014/chartex" xmlns:cx1="http://schemas.microsoft.com/office/drawing/2015/9/8/chartex" xmlns:cx2="http://schemas.microsoft.com/office/drawing/2015/10/21/chartex" xmlns:cx3="http://schemas.microsoft.com/office/drawing/2016/5/9/chartex" xmlns:cx4="http://schemas.microsoft.com/office/drawing/2016/5/10/chartex" xmlns:cx5="http://schemas.microsoft.com/office/drawing/2016/5/11/chartex" xmlns:cx6="http://schemas.microsoft.com/office/drawing/2016/5/12/chartex" xmlns:cx7="http://schemas.microsoft.com/office/drawing/2016/5/13/chartex" xmlns:cx8="http://schemas.microsoft.com/office/drawing/2016/5/14/chartex" xmlns:mc="http://schemas.openxmlformats.org/markup-compatibility/2006" xmlns:aink="http://schemas.microsoft.com/office/drawing/2016/ink" xmlns:am3d="http://schemas.microsoft.com/office/drawing/2017/model3d" xmlns:o="urn:schemas-microsoft-com:office:office" xmlns:oel="http://schemas.microsoft.com/office/2019/extlst" xmlns:r="http://schemas.openxmlformats.org/officeDocument/2006/relationships" xmlns:m="http://schemas.openxmlformats.org/officeDocument/2006/math" xmlns:v="urn:schemas-microsoft-com:vml" xmlns:wp14="http://schemas.microsoft.com/office/word/2010/wordprocessingDrawing" xmlns:wp="http://schemas.openxmlformats.org/drawingml/2006/wordprocessingDrawing" xmlns:w10="urn:schemas-microsoft-com:office:word" xmlns:w="http://schemas.openxmlformats.org/wordprocessingml/2006/main" xmlns:w14="http://schemas.microsoft.com/office/word/2010/wordml" xmlns:w15="http://schemas.microsoft.com/office/word/2012/wordml" xmlns:w16cex="http://schemas.microsoft.com/office/word/2018/wordml/cex" xmlns:w16cid="http://schemas.microsoft.com/office/word/2016/wordml/cid" xmlns:w16="http://schemas.microsoft.com/office/word/2018/wordml" xmlns:w16sdtdh="http://schemas.microsoft.com/office/word/2020/wordml/sdtdatahash" xmlns:w16se="http://schemas.microsoft.com/office/word/2015/wordml/symex" xmlns:wpg="http://schemas.microsoft.com/office/word/2010/wordprocessingGroup" xmlns:wpi="http://schemas.microsoft.com/office/word/2010/wordprocessingInk" xmlns:wne="http://schemas.microsoft.com/office/word/2006/wordml" xmlns:wps="http://schemas.microsoft.com/office/word/2010/wordprocessingShape" mc:Ignorable="w14 w15 w16se w16cid w16 w16cex w16sdtdh wp14">
+<w:endnotes xmlns:wpc="http://schemas.microsoft.com/office/word/2010/wordprocessingCanvas" xmlns:cx="http://schemas.microsoft.com/office/drawing/2014/chartex" xmlns:cx1="http://schemas.microsoft.com/office/drawing/2015/9/8/chartex" xmlns:cx2="http://schemas.microsoft.com/office/drawing/2015/10/21/chartex" xmlns:cx3="http://schemas.microsoft.com/office/drawing/2016/5/9/chartex" xmlns:cx4="http://schemas.microsoft.com/office/drawing/2016/5/10/chartex" xmlns:cx5="http://schemas.microsoft.com/office/drawing/2016/5/11/chartex" xmlns:cx6="http://schemas.microsoft.com/office/drawing/2016/5/12/chartex" xmlns:cx7="http://schemas.microsoft.com/office/drawing/2016/5/13/chartex" xmlns:cx8="http://schemas.microsoft.com/office/drawing/2016/5/14/chartex" xmlns:mc="http://schemas.openxmlformats.org/markup-compatibility/2006" xmlns:aink="http://schemas.microsoft.com/office/drawing/2016/ink" xmlns:am3d="http://schemas.microsoft.com/office/drawing/2017/model3d" xmlns:o="urn:schemas-microsoft-com:office:office" xmlns:oel="http://schemas.microsoft.com/office/2019/extlst" xmlns:r="http://schemas.openxmlformats.org/officeDocument/2006/relationships" xmlns:m="http://schemas.openxmlformats.org/officeDocument/2006/math" xmlns:v="urn:schemas-microsoft-com:vml" xmlns:wp14="http://schemas.microsoft.com/office/word/2010/wordprocessingDrawing" xmlns:wp="http://schemas.openxmlformats.org/drawingml/2006/wordprocessingDrawing" xmlns:w10="urn:schemas-microsoft-com:office:word" xmlns:w="http://schemas.openxmlformats.org/wordprocessingml/2006/main" xmlns:w14="http://schemas.microsoft.com/office/word/2010/wordml" xmlns:w15="http://schemas.microsoft.com/office/word/2012/wordml" xmlns:w16cex="http://schemas.microsoft.com/office/word/2018/wordml/cex" xmlns:w16cid="http://schemas.microsoft.com/office/word/2016/wordml/cid" xmlns:w16="http://schemas.microsoft.com/office/word/2018/wordml" xmlns:w16du="http://schemas.microsoft.com/office/word/2023/wordml/word16du" xmlns:w16sdtdh="http://schemas.microsoft.com/office/word/2020/wordml/sdtdatahash" xmlns:w16se="http://schemas.microsoft.com/office/word/2015/wordml/symex" xmlns:wpg="http://schemas.microsoft.com/office/word/2010/wordprocessingGroup" xmlns:wpi="http://schemas.microsoft.com/office/word/2010/wordprocessingInk" xmlns:wne="http://schemas.microsoft.com/office/word/2006/wordml" xmlns:wps="http://schemas.microsoft.com/office/word/2010/wordprocessingShape" mc:Ignorable="w14 w15 w16se w16cid w16 w16cex w16sdtdh w16du wp14">
   <w:endnote w:type="separator" w:id="-1">
     <w:p>
       <w:r>
@@ -3800,38 +4140,8 @@
 </w:endnotes>
 </file>
 
-<file path=word/footer1.xml><?xml version="1.0" encoding="utf-8"?>
-<w:ftr xmlns:wpc="http://schemas.microsoft.com/office/word/2010/wordprocessingCanvas" xmlns:cx="http://schemas.microsoft.com/office/drawing/2014/chartex" xmlns:cx1="http://schemas.microsoft.com/office/drawing/2015/9/8/chartex" xmlns:cx2="http://schemas.microsoft.com/office/drawing/2015/10/21/chartex" xmlns:cx3="http://schemas.microsoft.com/office/drawing/2016/5/9/chartex" xmlns:cx4="http://schemas.microsoft.com/office/drawing/2016/5/10/chartex" xmlns:cx5="http://schemas.microsoft.com/office/drawing/2016/5/11/chartex" xmlns:cx6="http://schemas.microsoft.com/office/drawing/2016/5/12/chartex" xmlns:cx7="http://schemas.microsoft.com/office/drawing/2016/5/13/chartex" xmlns:cx8="http://schemas.microsoft.com/office/drawing/2016/5/14/chartex" xmlns:mc="http://schemas.openxmlformats.org/markup-compatibility/2006" xmlns:aink="http://schemas.microsoft.com/office/drawing/2016/ink" xmlns:am3d="http://schemas.microsoft.com/office/drawing/2017/model3d" xmlns:o="urn:schemas-microsoft-com:office:office" xmlns:oel="http://schemas.microsoft.com/office/2019/extlst" xmlns:r="http://schemas.openxmlformats.org/officeDocument/2006/relationships" xmlns:m="http://schemas.openxmlformats.org/officeDocument/2006/math" xmlns:v="urn:schemas-microsoft-com:vml" xmlns:wp14="http://schemas.microsoft.com/office/word/2010/wordprocessingDrawing" xmlns:wp="http://schemas.openxmlformats.org/drawingml/2006/wordprocessingDrawing" xmlns:w10="urn:schemas-microsoft-com:office:word" xmlns:w="http://schemas.openxmlformats.org/wordprocessingml/2006/main" xmlns:w14="http://schemas.microsoft.com/office/word/2010/wordml" xmlns:w15="http://schemas.microsoft.com/office/word/2012/wordml" xmlns:w16cex="http://schemas.microsoft.com/office/word/2018/wordml/cex" xmlns:w16cid="http://schemas.microsoft.com/office/word/2016/wordml/cid" xmlns:w16="http://schemas.microsoft.com/office/word/2018/wordml" xmlns:w16sdtdh="http://schemas.microsoft.com/office/word/2020/wordml/sdtdatahash" xmlns:w16se="http://schemas.microsoft.com/office/word/2015/wordml/symex" xmlns:wpg="http://schemas.microsoft.com/office/word/2010/wordprocessingGroup" xmlns:wpi="http://schemas.microsoft.com/office/word/2010/wordprocessingInk" xmlns:wne="http://schemas.microsoft.com/office/word/2006/wordml" xmlns:wps="http://schemas.microsoft.com/office/word/2010/wordprocessingShape" mc:Ignorable="w14 w15 w16se w16cid w16 w16cex w16sdtdh wp14">
-  <w:p>
-    <w:pPr>
-      <w:pStyle w:val="Footer"/>
-    </w:pPr>
-  </w:p>
-</w:ftr>
-</file>
-
-<file path=word/footer2.xml><?xml version="1.0" encoding="utf-8"?>
-<w:ftr xmlns:wpc="http://schemas.microsoft.com/office/word/2010/wordprocessingCanvas" xmlns:cx="http://schemas.microsoft.com/office/drawing/2014/chartex" xmlns:cx1="http://schemas.microsoft.com/office/drawing/2015/9/8/chartex" xmlns:cx2="http://schemas.microsoft.com/office/drawing/2015/10/21/chartex" xmlns:cx3="http://schemas.microsoft.com/office/drawing/2016/5/9/chartex" xmlns:cx4="http://schemas.microsoft.com/office/drawing/2016/5/10/chartex" xmlns:cx5="http://schemas.microsoft.com/office/drawing/2016/5/11/chartex" xmlns:cx6="http://schemas.microsoft.com/office/drawing/2016/5/12/chartex" xmlns:cx7="http://schemas.microsoft.com/office/drawing/2016/5/13/chartex" xmlns:cx8="http://schemas.microsoft.com/office/drawing/2016/5/14/chartex" xmlns:mc="http://schemas.openxmlformats.org/markup-compatibility/2006" xmlns:aink="http://schemas.microsoft.com/office/drawing/2016/ink" xmlns:am3d="http://schemas.microsoft.com/office/drawing/2017/model3d" xmlns:o="urn:schemas-microsoft-com:office:office" xmlns:oel="http://schemas.microsoft.com/office/2019/extlst" xmlns:r="http://schemas.openxmlformats.org/officeDocument/2006/relationships" xmlns:m="http://schemas.openxmlformats.org/officeDocument/2006/math" xmlns:v="urn:schemas-microsoft-com:vml" xmlns:wp14="http://schemas.microsoft.com/office/word/2010/wordprocessingDrawing" xmlns:wp="http://schemas.openxmlformats.org/drawingml/2006/wordprocessingDrawing" xmlns:w10="urn:schemas-microsoft-com:office:word" xmlns:w="http://schemas.openxmlformats.org/wordprocessingml/2006/main" xmlns:w14="http://schemas.microsoft.com/office/word/2010/wordml" xmlns:w15="http://schemas.microsoft.com/office/word/2012/wordml" xmlns:w16cex="http://schemas.microsoft.com/office/word/2018/wordml/cex" xmlns:w16cid="http://schemas.microsoft.com/office/word/2016/wordml/cid" xmlns:w16="http://schemas.microsoft.com/office/word/2018/wordml" xmlns:w16sdtdh="http://schemas.microsoft.com/office/word/2020/wordml/sdtdatahash" xmlns:w16se="http://schemas.microsoft.com/office/word/2015/wordml/symex" xmlns:wpg="http://schemas.microsoft.com/office/word/2010/wordprocessingGroup" xmlns:wpi="http://schemas.microsoft.com/office/word/2010/wordprocessingInk" xmlns:wne="http://schemas.microsoft.com/office/word/2006/wordml" xmlns:wps="http://schemas.microsoft.com/office/word/2010/wordprocessingShape" mc:Ignorable="w14 w15 w16se w16cid w16 w16cex w16sdtdh wp14">
-  <w:p>
-    <w:pPr>
-      <w:pStyle w:val="Footer"/>
-    </w:pPr>
-  </w:p>
-</w:ftr>
-</file>
-
-<file path=word/footer3.xml><?xml version="1.0" encoding="utf-8"?>
-<w:ftr xmlns:wpc="http://schemas.microsoft.com/office/word/2010/wordprocessingCanvas" xmlns:cx="http://schemas.microsoft.com/office/drawing/2014/chartex" xmlns:cx1="http://schemas.microsoft.com/office/drawing/2015/9/8/chartex" xmlns:cx2="http://schemas.microsoft.com/office/drawing/2015/10/21/chartex" xmlns:cx3="http://schemas.microsoft.com/office/drawing/2016/5/9/chartex" xmlns:cx4="http://schemas.microsoft.com/office/drawing/2016/5/10/chartex" xmlns:cx5="http://schemas.microsoft.com/office/drawing/2016/5/11/chartex" xmlns:cx6="http://schemas.microsoft.com/office/drawing/2016/5/12/chartex" xmlns:cx7="http://schemas.microsoft.com/office/drawing/2016/5/13/chartex" xmlns:cx8="http://schemas.microsoft.com/office/drawing/2016/5/14/chartex" xmlns:mc="http://schemas.openxmlformats.org/markup-compatibility/2006" xmlns:aink="http://schemas.microsoft.com/office/drawing/2016/ink" xmlns:am3d="http://schemas.microsoft.com/office/drawing/2017/model3d" xmlns:o="urn:schemas-microsoft-com:office:office" xmlns:oel="http://schemas.microsoft.com/office/2019/extlst" xmlns:r="http://schemas.openxmlformats.org/officeDocument/2006/relationships" xmlns:m="http://schemas.openxmlformats.org/officeDocument/2006/math" xmlns:v="urn:schemas-microsoft-com:vml" xmlns:wp14="http://schemas.microsoft.com/office/word/2010/wordprocessingDrawing" xmlns:wp="http://schemas.openxmlformats.org/drawingml/2006/wordprocessingDrawing" xmlns:w10="urn:schemas-microsoft-com:office:word" xmlns:w="http://schemas.openxmlformats.org/wordprocessingml/2006/main" xmlns:w14="http://schemas.microsoft.com/office/word/2010/wordml" xmlns:w15="http://schemas.microsoft.com/office/word/2012/wordml" xmlns:w16cex="http://schemas.microsoft.com/office/word/2018/wordml/cex" xmlns:w16cid="http://schemas.microsoft.com/office/word/2016/wordml/cid" xmlns:w16="http://schemas.microsoft.com/office/word/2018/wordml" xmlns:w16sdtdh="http://schemas.microsoft.com/office/word/2020/wordml/sdtdatahash" xmlns:w16se="http://schemas.microsoft.com/office/word/2015/wordml/symex" xmlns:wpg="http://schemas.microsoft.com/office/word/2010/wordprocessingGroup" xmlns:wpi="http://schemas.microsoft.com/office/word/2010/wordprocessingInk" xmlns:wne="http://schemas.microsoft.com/office/word/2006/wordml" xmlns:wps="http://schemas.microsoft.com/office/word/2010/wordprocessingShape" mc:Ignorable="w14 w15 w16se w16cid w16 w16cex w16sdtdh wp14">
-  <w:p>
-    <w:pPr>
-      <w:pStyle w:val="Footer"/>
-    </w:pPr>
-  </w:p>
-</w:ftr>
-</file>
-
 <file path=word/footnotes.xml><?xml version="1.0" encoding="utf-8"?>
-<w:footnotes xmlns:wpc="http://schemas.microsoft.com/office/word/2010/wordprocessingCanvas" xmlns:cx="http://schemas.microsoft.com/office/drawing/2014/chartex" xmlns:cx1="http://schemas.microsoft.com/office/drawing/2015/9/8/chartex" xmlns:cx2="http://schemas.microsoft.com/office/drawing/2015/10/21/chartex" xmlns:cx3="http://schemas.microsoft.com/office/drawing/2016/5/9/chartex" xmlns:cx4="http://schemas.microsoft.com/office/drawing/2016/5/10/chartex" xmlns:cx5="http://schemas.microsoft.com/office/drawing/2016/5/11/chartex" xmlns:cx6="http://schemas.microsoft.com/office/drawing/2016/5/12/chartex" xmlns:cx7="http://schemas.microsoft.com/office/drawing/2016/5/13/chartex" xmlns:cx8="http://schemas.microsoft.com/office/drawing/2016/5/14/chartex" xmlns:mc="http://schemas.openxmlformats.org/markup-compatibility/2006" xmlns:aink="http://schemas.microsoft.com/office/drawing/2016/ink" xmlns:am3d="http://schemas.microsoft.com/office/drawing/2017/model3d" xmlns:o="urn:schemas-microsoft-com:office:office" xmlns:oel="http://schemas.microsoft.com/office/2019/extlst" xmlns:r="http://schemas.openxmlformats.org/officeDocument/2006/relationships" xmlns:m="http://schemas.openxmlformats.org/officeDocument/2006/math" xmlns:v="urn:schemas-microsoft-com:vml" xmlns:wp14="http://schemas.microsoft.com/office/word/2010/wordprocessingDrawing" xmlns:wp="http://schemas.openxmlformats.org/drawingml/2006/wordprocessingDrawing" xmlns:w10="urn:schemas-microsoft-com:office:word" xmlns:w="http://schemas.openxmlformats.org/wordprocessingml/2006/main" xmlns:w14="http://schemas.microsoft.com/office/word/2010/wordml" xmlns:w15="http://schemas.microsoft.com/office/word/2012/wordml" xmlns:w16cex="http://schemas.microsoft.com/office/word/2018/wordml/cex" xmlns:w16cid="http://schemas.microsoft.com/office/word/2016/wordml/cid" xmlns:w16="http://schemas.microsoft.com/office/word/2018/wordml" xmlns:w16sdtdh="http://schemas.microsoft.com/office/word/2020/wordml/sdtdatahash" xmlns:w16se="http://schemas.microsoft.com/office/word/2015/wordml/symex" xmlns:wpg="http://schemas.microsoft.com/office/word/2010/wordprocessingGroup" xmlns:wpi="http://schemas.microsoft.com/office/word/2010/wordprocessingInk" xmlns:wne="http://schemas.microsoft.com/office/word/2006/wordml" xmlns:wps="http://schemas.microsoft.com/office/word/2010/wordprocessingShape" mc:Ignorable="w14 w15 w16se w16cid w16 w16cex w16sdtdh wp14">
+<w:footnotes xmlns:wpc="http://schemas.microsoft.com/office/word/2010/wordprocessingCanvas" xmlns:cx="http://schemas.microsoft.com/office/drawing/2014/chartex" xmlns:cx1="http://schemas.microsoft.com/office/drawing/2015/9/8/chartex" xmlns:cx2="http://schemas.microsoft.com/office/drawing/2015/10/21/chartex" xmlns:cx3="http://schemas.microsoft.com/office/drawing/2016/5/9/chartex" xmlns:cx4="http://schemas.microsoft.com/office/drawing/2016/5/10/chartex" xmlns:cx5="http://schemas.microsoft.com/office/drawing/2016/5/11/chartex" xmlns:cx6="http://schemas.microsoft.com/office/drawing/2016/5/12/chartex" xmlns:cx7="http://schemas.microsoft.com/office/drawing/2016/5/13/chartex" xmlns:cx8="http://schemas.microsoft.com/office/drawing/2016/5/14/chartex" xmlns:mc="http://schemas.openxmlformats.org/markup-compatibility/2006" xmlns:aink="http://schemas.microsoft.com/office/drawing/2016/ink" xmlns:am3d="http://schemas.microsoft.com/office/drawing/2017/model3d" xmlns:o="urn:schemas-microsoft-com:office:office" xmlns:oel="http://schemas.microsoft.com/office/2019/extlst" xmlns:r="http://schemas.openxmlformats.org/officeDocument/2006/relationships" xmlns:m="http://schemas.openxmlformats.org/officeDocument/2006/math" xmlns:v="urn:schemas-microsoft-com:vml" xmlns:wp14="http://schemas.microsoft.com/office/word/2010/wordprocessingDrawing" xmlns:wp="http://schemas.openxmlformats.org/drawingml/2006/wordprocessingDrawing" xmlns:w10="urn:schemas-microsoft-com:office:word" xmlns:w="http://schemas.openxmlformats.org/wordprocessingml/2006/main" xmlns:w14="http://schemas.microsoft.com/office/word/2010/wordml" xmlns:w15="http://schemas.microsoft.com/office/word/2012/wordml" xmlns:w16cex="http://schemas.microsoft.com/office/word/2018/wordml/cex" xmlns:w16cid="http://schemas.microsoft.com/office/word/2016/wordml/cid" xmlns:w16="http://schemas.microsoft.com/office/word/2018/wordml" xmlns:w16du="http://schemas.microsoft.com/office/word/2023/wordml/word16du" xmlns:w16sdtdh="http://schemas.microsoft.com/office/word/2020/wordml/sdtdatahash" xmlns:w16se="http://schemas.microsoft.com/office/word/2015/wordml/symex" xmlns:wpg="http://schemas.microsoft.com/office/word/2010/wordprocessingGroup" xmlns:wpi="http://schemas.microsoft.com/office/word/2010/wordprocessingInk" xmlns:wne="http://schemas.microsoft.com/office/word/2006/wordml" xmlns:wps="http://schemas.microsoft.com/office/word/2010/wordprocessingShape" mc:Ignorable="w14 w15 w16se w16cid w16 w16cex w16sdtdh w16du wp14">
   <w:footnote w:type="separator" w:id="-1">
     <w:p>
       <w:r>
@@ -3849,38 +4159,8 @@
 </w:footnotes>
 </file>
 
-<file path=word/header1.xml><?xml version="1.0" encoding="utf-8"?>
-<w:hdr xmlns:wpc="http://schemas.microsoft.com/office/word/2010/wordprocessingCanvas" xmlns:cx="http://schemas.microsoft.com/office/drawing/2014/chartex" xmlns:cx1="http://schemas.microsoft.com/office/drawing/2015/9/8/chartex" xmlns:cx2="http://schemas.microsoft.com/office/drawing/2015/10/21/chartex" xmlns:cx3="http://schemas.microsoft.com/office/drawing/2016/5/9/chartex" xmlns:cx4="http://schemas.microsoft.com/office/drawing/2016/5/10/chartex" xmlns:cx5="http://schemas.microsoft.com/office/drawing/2016/5/11/chartex" xmlns:cx6="http://schemas.microsoft.com/office/drawing/2016/5/12/chartex" xmlns:cx7="http://schemas.microsoft.com/office/drawing/2016/5/13/chartex" xmlns:cx8="http://schemas.microsoft.com/office/drawing/2016/5/14/chartex" xmlns:mc="http://schemas.openxmlformats.org/markup-compatibility/2006" xmlns:aink="http://schemas.microsoft.com/office/drawing/2016/ink" xmlns:am3d="http://schemas.microsoft.com/office/drawing/2017/model3d" xmlns:o="urn:schemas-microsoft-com:office:office" xmlns:oel="http://schemas.microsoft.com/office/2019/extlst" xmlns:r="http://schemas.openxmlformats.org/officeDocument/2006/relationships" xmlns:m="http://schemas.openxmlformats.org/officeDocument/2006/math" xmlns:v="urn:schemas-microsoft-com:vml" xmlns:wp14="http://schemas.microsoft.com/office/word/2010/wordprocessingDrawing" xmlns:wp="http://schemas.openxmlformats.org/drawingml/2006/wordprocessingDrawing" xmlns:w10="urn:schemas-microsoft-com:office:word" xmlns:w="http://schemas.openxmlformats.org/wordprocessingml/2006/main" xmlns:w14="http://schemas.microsoft.com/office/word/2010/wordml" xmlns:w15="http://schemas.microsoft.com/office/word/2012/wordml" xmlns:w16cex="http://schemas.microsoft.com/office/word/2018/wordml/cex" xmlns:w16cid="http://schemas.microsoft.com/office/word/2016/wordml/cid" xmlns:w16="http://schemas.microsoft.com/office/word/2018/wordml" xmlns:w16sdtdh="http://schemas.microsoft.com/office/word/2020/wordml/sdtdatahash" xmlns:w16se="http://schemas.microsoft.com/office/word/2015/wordml/symex" xmlns:wpg="http://schemas.microsoft.com/office/word/2010/wordprocessingGroup" xmlns:wpi="http://schemas.microsoft.com/office/word/2010/wordprocessingInk" xmlns:wne="http://schemas.microsoft.com/office/word/2006/wordml" xmlns:wps="http://schemas.microsoft.com/office/word/2010/wordprocessingShape" mc:Ignorable="w14 w15 w16se w16cid w16 w16cex w16sdtdh wp14">
-  <w:p>
-    <w:pPr>
-      <w:pStyle w:val="Header"/>
-    </w:pPr>
-  </w:p>
-</w:hdr>
-</file>
-
-<file path=word/header2.xml><?xml version="1.0" encoding="utf-8"?>
-<w:hdr xmlns:wpc="http://schemas.microsoft.com/office/word/2010/wordprocessingCanvas" xmlns:cx="http://schemas.microsoft.com/office/drawing/2014/chartex" xmlns:cx1="http://schemas.microsoft.com/office/drawing/2015/9/8/chartex" xmlns:cx2="http://schemas.microsoft.com/office/drawing/2015/10/21/chartex" xmlns:cx3="http://schemas.microsoft.com/office/drawing/2016/5/9/chartex" xmlns:cx4="http://schemas.microsoft.com/office/drawing/2016/5/10/chartex" xmlns:cx5="http://schemas.microsoft.com/office/drawing/2016/5/11/chartex" xmlns:cx6="http://schemas.microsoft.com/office/drawing/2016/5/12/chartex" xmlns:cx7="http://schemas.microsoft.com/office/drawing/2016/5/13/chartex" xmlns:cx8="http://schemas.microsoft.com/office/drawing/2016/5/14/chartex" xmlns:mc="http://schemas.openxmlformats.org/markup-compatibility/2006" xmlns:aink="http://schemas.microsoft.com/office/drawing/2016/ink" xmlns:am3d="http://schemas.microsoft.com/office/drawing/2017/model3d" xmlns:o="urn:schemas-microsoft-com:office:office" xmlns:oel="http://schemas.microsoft.com/office/2019/extlst" xmlns:r="http://schemas.openxmlformats.org/officeDocument/2006/relationships" xmlns:m="http://schemas.openxmlformats.org/officeDocument/2006/math" xmlns:v="urn:schemas-microsoft-com:vml" xmlns:wp14="http://schemas.microsoft.com/office/word/2010/wordprocessingDrawing" xmlns:wp="http://schemas.openxmlformats.org/drawingml/2006/wordprocessingDrawing" xmlns:w10="urn:schemas-microsoft-com:office:word" xmlns:w="http://schemas.openxmlformats.org/wordprocessingml/2006/main" xmlns:w14="http://schemas.microsoft.com/office/word/2010/wordml" xmlns:w15="http://schemas.microsoft.com/office/word/2012/wordml" xmlns:w16cex="http://schemas.microsoft.com/office/word/2018/wordml/cex" xmlns:w16cid="http://schemas.microsoft.com/office/word/2016/wordml/cid" xmlns:w16="http://schemas.microsoft.com/office/word/2018/wordml" xmlns:w16sdtdh="http://schemas.microsoft.com/office/word/2020/wordml/sdtdatahash" xmlns:w16se="http://schemas.microsoft.com/office/word/2015/wordml/symex" xmlns:wpg="http://schemas.microsoft.com/office/word/2010/wordprocessingGroup" xmlns:wpi="http://schemas.microsoft.com/office/word/2010/wordprocessingInk" xmlns:wne="http://schemas.microsoft.com/office/word/2006/wordml" xmlns:wps="http://schemas.microsoft.com/office/word/2010/wordprocessingShape" mc:Ignorable="w14 w15 w16se w16cid w16 w16cex w16sdtdh wp14">
-  <w:p>
-    <w:pPr>
-      <w:pStyle w:val="Header"/>
-    </w:pPr>
-  </w:p>
-</w:hdr>
-</file>
-
-<file path=word/header3.xml><?xml version="1.0" encoding="utf-8"?>
-<w:hdr xmlns:wpc="http://schemas.microsoft.com/office/word/2010/wordprocessingCanvas" xmlns:cx="http://schemas.microsoft.com/office/drawing/2014/chartex" xmlns:cx1="http://schemas.microsoft.com/office/drawing/2015/9/8/chartex" xmlns:cx2="http://schemas.microsoft.com/office/drawing/2015/10/21/chartex" xmlns:cx3="http://schemas.microsoft.com/office/drawing/2016/5/9/chartex" xmlns:cx4="http://schemas.microsoft.com/office/drawing/2016/5/10/chartex" xmlns:cx5="http://schemas.microsoft.com/office/drawing/2016/5/11/chartex" xmlns:cx6="http://schemas.microsoft.com/office/drawing/2016/5/12/chartex" xmlns:cx7="http://schemas.microsoft.com/office/drawing/2016/5/13/chartex" xmlns:cx8="http://schemas.microsoft.com/office/drawing/2016/5/14/chartex" xmlns:mc="http://schemas.openxmlformats.org/markup-compatibility/2006" xmlns:aink="http://schemas.microsoft.com/office/drawing/2016/ink" xmlns:am3d="http://schemas.microsoft.com/office/drawing/2017/model3d" xmlns:o="urn:schemas-microsoft-com:office:office" xmlns:oel="http://schemas.microsoft.com/office/2019/extlst" xmlns:r="http://schemas.openxmlformats.org/officeDocument/2006/relationships" xmlns:m="http://schemas.openxmlformats.org/officeDocument/2006/math" xmlns:v="urn:schemas-microsoft-com:vml" xmlns:wp14="http://schemas.microsoft.com/office/word/2010/wordprocessingDrawing" xmlns:wp="http://schemas.openxmlformats.org/drawingml/2006/wordprocessingDrawing" xmlns:w10="urn:schemas-microsoft-com:office:word" xmlns:w="http://schemas.openxmlformats.org/wordprocessingml/2006/main" xmlns:w14="http://schemas.microsoft.com/office/word/2010/wordml" xmlns:w15="http://schemas.microsoft.com/office/word/2012/wordml" xmlns:w16cex="http://schemas.microsoft.com/office/word/2018/wordml/cex" xmlns:w16cid="http://schemas.microsoft.com/office/word/2016/wordml/cid" xmlns:w16="http://schemas.microsoft.com/office/word/2018/wordml" xmlns:w16sdtdh="http://schemas.microsoft.com/office/word/2020/wordml/sdtdatahash" xmlns:w16se="http://schemas.microsoft.com/office/word/2015/wordml/symex" xmlns:wpg="http://schemas.microsoft.com/office/word/2010/wordprocessingGroup" xmlns:wpi="http://schemas.microsoft.com/office/word/2010/wordprocessingInk" xmlns:wne="http://schemas.microsoft.com/office/word/2006/wordml" xmlns:wps="http://schemas.microsoft.com/office/word/2010/wordprocessingShape" mc:Ignorable="w14 w15 w16se w16cid w16 w16cex w16sdtdh wp14">
-  <w:p>
-    <w:pPr>
-      <w:pStyle w:val="Header"/>
-    </w:pPr>
-  </w:p>
-</w:hdr>
-</file>
-
 <file path=word/numbering.xml><?xml version="1.0" encoding="utf-8"?>
-<w:numbering xmlns:wpc="http://schemas.microsoft.com/office/word/2010/wordprocessingCanvas" xmlns:cx="http://schemas.microsoft.com/office/drawing/2014/chartex" xmlns:cx1="http://schemas.microsoft.com/office/drawing/2015/9/8/chartex" xmlns:cx2="http://schemas.microsoft.com/office/drawing/2015/10/21/chartex" xmlns:cx3="http://schemas.microsoft.com/office/drawing/2016/5/9/chartex" xmlns:cx4="http://schemas.microsoft.com/office/drawing/2016/5/10/chartex" xmlns:cx5="http://schemas.microsoft.com/office/drawing/2016/5/11/chartex" xmlns:cx6="http://schemas.microsoft.com/office/drawing/2016/5/12/chartex" xmlns:cx7="http://schemas.microsoft.com/office/drawing/2016/5/13/chartex" xmlns:cx8="http://schemas.microsoft.com/office/drawing/2016/5/14/chartex" xmlns:mc="http://schemas.openxmlformats.org/markup-compatibility/2006" xmlns:aink="http://schemas.microsoft.com/office/drawing/2016/ink" xmlns:am3d="http://schemas.microsoft.com/office/drawing/2017/model3d" xmlns:o="urn:schemas-microsoft-com:office:office" xmlns:oel="http://schemas.microsoft.com/office/2019/extlst" xmlns:r="http://schemas.openxmlformats.org/officeDocument/2006/relationships" xmlns:m="http://schemas.openxmlformats.org/officeDocument/2006/math" xmlns:v="urn:schemas-microsoft-com:vml" xmlns:wp14="http://schemas.microsoft.com/office/word/2010/wordprocessingDrawing" xmlns:wp="http://schemas.openxmlformats.org/drawingml/2006/wordprocessingDrawing" xmlns:w10="urn:schemas-microsoft-com:office:word" xmlns:w="http://schemas.openxmlformats.org/wordprocessingml/2006/main" xmlns:w14="http://schemas.microsoft.com/office/word/2010/wordml" xmlns:w15="http://schemas.microsoft.com/office/word/2012/wordml" xmlns:w16cex="http://schemas.microsoft.com/office/word/2018/wordml/cex" xmlns:w16cid="http://schemas.microsoft.com/office/word/2016/wordml/cid" xmlns:w16="http://schemas.microsoft.com/office/word/2018/wordml" xmlns:w16sdtdh="http://schemas.microsoft.com/office/word/2020/wordml/sdtdatahash" xmlns:w16se="http://schemas.microsoft.com/office/word/2015/wordml/symex" xmlns:wpg="http://schemas.microsoft.com/office/word/2010/wordprocessingGroup" xmlns:wpi="http://schemas.microsoft.com/office/word/2010/wordprocessingInk" xmlns:wne="http://schemas.microsoft.com/office/word/2006/wordml" xmlns:wps="http://schemas.microsoft.com/office/word/2010/wordprocessingShape" mc:Ignorable="w14 w15 w16se w16cid w16 w16cex w16sdtdh wp14">
+<w:numbering xmlns:wpc="http://schemas.microsoft.com/office/word/2010/wordprocessingCanvas" xmlns:cx="http://schemas.microsoft.com/office/drawing/2014/chartex" xmlns:cx1="http://schemas.microsoft.com/office/drawing/2015/9/8/chartex" xmlns:cx2="http://schemas.microsoft.com/office/drawing/2015/10/21/chartex" xmlns:cx3="http://schemas.microsoft.com/office/drawing/2016/5/9/chartex" xmlns:cx4="http://schemas.microsoft.com/office/drawing/2016/5/10/chartex" xmlns:cx5="http://schemas.microsoft.com/office/drawing/2016/5/11/chartex" xmlns:cx6="http://schemas.microsoft.com/office/drawing/2016/5/12/chartex" xmlns:cx7="http://schemas.microsoft.com/office/drawing/2016/5/13/chartex" xmlns:cx8="http://schemas.microsoft.com/office/drawing/2016/5/14/chartex" xmlns:mc="http://schemas.openxmlformats.org/markup-compatibility/2006" xmlns:aink="http://schemas.microsoft.com/office/drawing/2016/ink" xmlns:am3d="http://schemas.microsoft.com/office/drawing/2017/model3d" xmlns:o="urn:schemas-microsoft-com:office:office" xmlns:oel="http://schemas.microsoft.com/office/2019/extlst" xmlns:r="http://schemas.openxmlformats.org/officeDocument/2006/relationships" xmlns:m="http://schemas.openxmlformats.org/officeDocument/2006/math" xmlns:v="urn:schemas-microsoft-com:vml" xmlns:wp14="http://schemas.microsoft.com/office/word/2010/wordprocessingDrawing" xmlns:wp="http://schemas.openxmlformats.org/drawingml/2006/wordprocessingDrawing" xmlns:w10="urn:schemas-microsoft-com:office:word" xmlns:w="http://schemas.openxmlformats.org/wordprocessingml/2006/main" xmlns:w14="http://schemas.microsoft.com/office/word/2010/wordml" xmlns:w15="http://schemas.microsoft.com/office/word/2012/wordml" xmlns:w16cex="http://schemas.microsoft.com/office/word/2018/wordml/cex" xmlns:w16cid="http://schemas.microsoft.com/office/word/2016/wordml/cid" xmlns:w16="http://schemas.microsoft.com/office/word/2018/wordml" xmlns:w16du="http://schemas.microsoft.com/office/word/2023/wordml/word16du" xmlns:w16sdtdh="http://schemas.microsoft.com/office/word/2020/wordml/sdtdatahash" xmlns:w16se="http://schemas.microsoft.com/office/word/2015/wordml/symex" xmlns:wpg="http://schemas.microsoft.com/office/word/2010/wordprocessingGroup" xmlns:wpi="http://schemas.microsoft.com/office/word/2010/wordprocessingInk" xmlns:wne="http://schemas.microsoft.com/office/word/2006/wordml" xmlns:wps="http://schemas.microsoft.com/office/word/2010/wordprocessingShape" mc:Ignorable="w14 w15 w16se w16cid w16 w16cex w16sdtdh w16du wp14">
   <w:abstractNum w:abstractNumId="0" w15:restartNumberingAfterBreak="0">
     <w:nsid w:val="01A43051"/>
     <w:multiLevelType w:val="hybridMultilevel"/>
@@ -4897,7 +5177,7 @@
 </file>
 
 <file path=word/styles.xml><?xml version="1.0" encoding="utf-8"?>
-<w:styles xmlns:mc="http://schemas.openxmlformats.org/markup-compatibility/2006" xmlns:r="http://schemas.openxmlformats.org/officeDocument/2006/relationships" xmlns:w="http://schemas.openxmlformats.org/wordprocessingml/2006/main" xmlns:w14="http://schemas.microsoft.com/office/word/2010/wordml" xmlns:w15="http://schemas.microsoft.com/office/word/2012/wordml" xmlns:w16cex="http://schemas.microsoft.com/office/word/2018/wordml/cex" xmlns:w16cid="http://schemas.microsoft.com/office/word/2016/wordml/cid" xmlns:w16="http://schemas.microsoft.com/office/word/2018/wordml" xmlns:w16sdtdh="http://schemas.microsoft.com/office/word/2020/wordml/sdtdatahash" xmlns:w16se="http://schemas.microsoft.com/office/word/2015/wordml/symex" mc:Ignorable="w14 w15 w16se w16cid w16 w16cex w16sdtdh">
+<w:styles xmlns:mc="http://schemas.openxmlformats.org/markup-compatibility/2006" xmlns:r="http://schemas.openxmlformats.org/officeDocument/2006/relationships" xmlns:w="http://schemas.openxmlformats.org/wordprocessingml/2006/main" xmlns:w14="http://schemas.microsoft.com/office/word/2010/wordml" xmlns:w15="http://schemas.microsoft.com/office/word/2012/wordml" xmlns:w16cex="http://schemas.microsoft.com/office/word/2018/wordml/cex" xmlns:w16cid="http://schemas.microsoft.com/office/word/2016/wordml/cid" xmlns:w16="http://schemas.microsoft.com/office/word/2018/wordml" xmlns:w16du="http://schemas.microsoft.com/office/word/2023/wordml/word16du" xmlns:w16sdtdh="http://schemas.microsoft.com/office/word/2020/wordml/sdtdatahash" xmlns:w16se="http://schemas.microsoft.com/office/word/2015/wordml/symex" mc:Ignorable="w14 w15 w16se w16cid w16 w16cex w16sdtdh w16du">
   <w:docDefaults>
     <w:rPrDefault>
       <w:rPr>
@@ -5291,7 +5571,7 @@
     <w:lsdException w:name="Unresolved Mention" w:semiHidden="1" w:unhideWhenUsed="1"/>
     <w:lsdException w:name="Smart Link" w:semiHidden="1" w:unhideWhenUsed="1"/>
   </w:latentStyles>
-  <w:style w:type="paragraph" w:default="1" w:styleId="Normal">
+  <w:style w:type="paragraph" w:default="1" w:styleId="a">
     <w:name w:val="Normal"/>
     <w:qFormat/>
     <w:rsid w:val="000A1EDC"/>
@@ -5305,11 +5585,11 @@
       <w:lang w:eastAsia="en-US"/>
     </w:rPr>
   </w:style>
-  <w:style w:type="paragraph" w:styleId="Heading1">
+  <w:style w:type="paragraph" w:styleId="1">
     <w:name w:val="heading 1"/>
-    <w:basedOn w:val="Normal"/>
-    <w:next w:val="Normal"/>
-    <w:link w:val="Heading1Char"/>
+    <w:basedOn w:val="a"/>
+    <w:next w:val="a"/>
+    <w:link w:val="10"/>
     <w:uiPriority w:val="9"/>
     <w:qFormat/>
     <w:rsid w:val="00B77853"/>
@@ -5328,11 +5608,11 @@
       <w:szCs w:val="28"/>
     </w:rPr>
   </w:style>
-  <w:style w:type="paragraph" w:styleId="Heading2">
+  <w:style w:type="paragraph" w:styleId="2">
     <w:name w:val="heading 2"/>
-    <w:basedOn w:val="Normal"/>
-    <w:next w:val="Normal"/>
-    <w:link w:val="Heading2Char"/>
+    <w:basedOn w:val="a"/>
+    <w:next w:val="a"/>
+    <w:link w:val="20"/>
     <w:uiPriority w:val="9"/>
     <w:unhideWhenUsed/>
     <w:qFormat/>
@@ -5352,11 +5632,11 @@
       <w:szCs w:val="26"/>
     </w:rPr>
   </w:style>
-  <w:style w:type="paragraph" w:styleId="Heading3">
+  <w:style w:type="paragraph" w:styleId="3">
     <w:name w:val="heading 3"/>
-    <w:basedOn w:val="Normal"/>
-    <w:next w:val="Normal"/>
-    <w:link w:val="Heading3Char"/>
+    <w:basedOn w:val="a"/>
+    <w:next w:val="a"/>
+    <w:link w:val="30"/>
     <w:uiPriority w:val="9"/>
     <w:unhideWhenUsed/>
     <w:qFormat/>
@@ -5373,13 +5653,13 @@
       <w:color w:val="4F81BD" w:themeColor="accent1"/>
     </w:rPr>
   </w:style>
-  <w:style w:type="character" w:default="1" w:styleId="DefaultParagraphFont">
+  <w:style w:type="character" w:default="1" w:styleId="a0">
     <w:name w:val="Default Paragraph Font"/>
     <w:uiPriority w:val="1"/>
     <w:semiHidden/>
     <w:unhideWhenUsed/>
   </w:style>
-  <w:style w:type="table" w:default="1" w:styleId="TableNormal">
+  <w:style w:type="table" w:default="1" w:styleId="a1">
     <w:name w:val="Normal Table"/>
     <w:uiPriority w:val="99"/>
     <w:semiHidden/>
@@ -5394,16 +5674,16 @@
       </w:tblCellMar>
     </w:tblPr>
   </w:style>
-  <w:style w:type="numbering" w:default="1" w:styleId="NoList">
+  <w:style w:type="numbering" w:default="1" w:styleId="a2">
     <w:name w:val="No List"/>
     <w:uiPriority w:val="99"/>
     <w:semiHidden/>
     <w:unhideWhenUsed/>
   </w:style>
-  <w:style w:type="character" w:customStyle="1" w:styleId="Heading1Char">
-    <w:name w:val="Heading 1 Char"/>
-    <w:basedOn w:val="DefaultParagraphFont"/>
-    <w:link w:val="Heading1"/>
+  <w:style w:type="character" w:customStyle="1" w:styleId="10">
+    <w:name w:val="標題 1 字元"/>
+    <w:basedOn w:val="a0"/>
+    <w:link w:val="1"/>
     <w:uiPriority w:val="9"/>
     <w:rsid w:val="00B77853"/>
     <w:rPr>
@@ -5415,10 +5695,10 @@
       <w:szCs w:val="28"/>
     </w:rPr>
   </w:style>
-  <w:style w:type="character" w:customStyle="1" w:styleId="Heading2Char">
-    <w:name w:val="Heading 2 Char"/>
-    <w:basedOn w:val="DefaultParagraphFont"/>
-    <w:link w:val="Heading2"/>
+  <w:style w:type="character" w:customStyle="1" w:styleId="20">
+    <w:name w:val="標題 2 字元"/>
+    <w:basedOn w:val="a0"/>
+    <w:link w:val="2"/>
     <w:uiPriority w:val="9"/>
     <w:rsid w:val="00B77853"/>
     <w:rPr>
@@ -5430,10 +5710,10 @@
       <w:szCs w:val="26"/>
     </w:rPr>
   </w:style>
-  <w:style w:type="character" w:customStyle="1" w:styleId="Heading3Char">
-    <w:name w:val="Heading 3 Char"/>
-    <w:basedOn w:val="DefaultParagraphFont"/>
-    <w:link w:val="Heading3"/>
+  <w:style w:type="character" w:customStyle="1" w:styleId="30">
+    <w:name w:val="標題 3 字元"/>
+    <w:basedOn w:val="a0"/>
+    <w:link w:val="3"/>
     <w:uiPriority w:val="9"/>
     <w:rsid w:val="00B77853"/>
     <w:rPr>
@@ -5445,7 +5725,7 @@
   </w:style>
   <w:style w:type="character" w:customStyle="1" w:styleId="filename">
     <w:name w:val="_filename"/>
-    <w:basedOn w:val="DefaultParagraphFont"/>
+    <w:basedOn w:val="a0"/>
     <w:uiPriority w:val="1"/>
     <w:qFormat/>
     <w:rsid w:val="003910E8"/>
@@ -5460,7 +5740,7 @@
   </w:style>
   <w:style w:type="character" w:customStyle="1" w:styleId="Menu">
     <w:name w:val="_Menu"/>
-    <w:basedOn w:val="DefaultParagraphFont"/>
+    <w:basedOn w:val="a0"/>
     <w:uiPriority w:val="1"/>
     <w:qFormat/>
     <w:rsid w:val="003910E8"/>
@@ -5473,7 +5753,7 @@
   </w:style>
   <w:style w:type="character" w:customStyle="1" w:styleId="Term">
     <w:name w:val="_Term"/>
-    <w:basedOn w:val="DefaultParagraphFont"/>
+    <w:basedOn w:val="a0"/>
     <w:uiPriority w:val="1"/>
     <w:qFormat/>
     <w:rsid w:val="003910E8"/>
@@ -5485,7 +5765,7 @@
   </w:style>
   <w:style w:type="character" w:customStyle="1" w:styleId="Tips">
     <w:name w:val="_Tips"/>
-    <w:basedOn w:val="DefaultParagraphFont"/>
+    <w:basedOn w:val="a0"/>
     <w:uiPriority w:val="1"/>
     <w:qFormat/>
     <w:rsid w:val="003910E8"/>
@@ -5496,7 +5776,7 @@
   </w:style>
   <w:style w:type="character" w:customStyle="1" w:styleId="URL">
     <w:name w:val="_URL"/>
-    <w:basedOn w:val="DefaultParagraphFont"/>
+    <w:basedOn w:val="a0"/>
     <w:uiPriority w:val="1"/>
     <w:qFormat/>
     <w:rsid w:val="003910E8"/>
@@ -5505,10 +5785,10 @@
       <w:sz w:val="20"/>
     </w:rPr>
   </w:style>
-  <w:style w:type="paragraph" w:styleId="Header">
+  <w:style w:type="paragraph" w:styleId="a3">
     <w:name w:val="header"/>
-    <w:basedOn w:val="Normal"/>
-    <w:link w:val="HeaderChar"/>
+    <w:basedOn w:val="a"/>
+    <w:link w:val="a4"/>
     <w:uiPriority w:val="99"/>
     <w:unhideWhenUsed/>
     <w:rsid w:val="00A32E82"/>
@@ -5519,20 +5799,20 @@
       </w:tabs>
     </w:pPr>
   </w:style>
-  <w:style w:type="character" w:customStyle="1" w:styleId="HeaderChar">
-    <w:name w:val="Header Char"/>
-    <w:basedOn w:val="DefaultParagraphFont"/>
-    <w:link w:val="Header"/>
+  <w:style w:type="character" w:customStyle="1" w:styleId="a4">
+    <w:name w:val="頁首 字元"/>
+    <w:basedOn w:val="a0"/>
+    <w:link w:val="a3"/>
     <w:uiPriority w:val="99"/>
     <w:rsid w:val="00A32E82"/>
     <w:rPr>
       <w:rFonts w:ascii="Palatino Linotype" w:hAnsi="Palatino Linotype"/>
     </w:rPr>
   </w:style>
-  <w:style w:type="paragraph" w:styleId="Footer">
+  <w:style w:type="paragraph" w:styleId="a5">
     <w:name w:val="footer"/>
-    <w:basedOn w:val="Normal"/>
-    <w:link w:val="FooterChar"/>
+    <w:basedOn w:val="a"/>
+    <w:link w:val="a6"/>
     <w:uiPriority w:val="99"/>
     <w:unhideWhenUsed/>
     <w:rsid w:val="00A32E82"/>
@@ -5543,19 +5823,19 @@
       </w:tabs>
     </w:pPr>
   </w:style>
-  <w:style w:type="character" w:customStyle="1" w:styleId="FooterChar">
-    <w:name w:val="Footer Char"/>
-    <w:basedOn w:val="DefaultParagraphFont"/>
-    <w:link w:val="Footer"/>
+  <w:style w:type="character" w:customStyle="1" w:styleId="a6">
+    <w:name w:val="頁尾 字元"/>
+    <w:basedOn w:val="a0"/>
+    <w:link w:val="a5"/>
     <w:uiPriority w:val="99"/>
     <w:rsid w:val="00A32E82"/>
     <w:rPr>
       <w:rFonts w:ascii="Palatino Linotype" w:hAnsi="Palatino Linotype"/>
     </w:rPr>
   </w:style>
-  <w:style w:type="table" w:styleId="TableGrid">
+  <w:style w:type="table" w:styleId="a7">
     <w:name w:val="Table Grid"/>
-    <w:basedOn w:val="TableNormal"/>
+    <w:basedOn w:val="a1"/>
     <w:uiPriority w:val="59"/>
     <w:rsid w:val="00D16566"/>
     <w:pPr>
@@ -5572,9 +5852,9 @@
       </w:tblBorders>
     </w:tblPr>
   </w:style>
-  <w:style w:type="table" w:styleId="GridTable4-Accent1">
+  <w:style w:type="table" w:styleId="4-1">
     <w:name w:val="Grid Table 4 Accent 1"/>
-    <w:basedOn w:val="TableNormal"/>
+    <w:basedOn w:val="a1"/>
     <w:uiPriority w:val="49"/>
     <w:rsid w:val="00D16566"/>
     <w:pPr>
@@ -5648,9 +5928,9 @@
       </w:tcPr>
     </w:tblStylePr>
   </w:style>
-  <w:style w:type="paragraph" w:styleId="ListParagraph">
+  <w:style w:type="paragraph" w:styleId="a8">
     <w:name w:val="List Paragraph"/>
-    <w:basedOn w:val="Normal"/>
+    <w:basedOn w:val="a"/>
     <w:uiPriority w:val="34"/>
     <w:qFormat/>
     <w:rsid w:val="00D16566"/>

</xml_diff>